<commit_message>
Several bug fixed and feature adds/updates
</commit_message>
<xml_diff>
--- a/Proteomics Imaging Tools/PIT User Guide.docx
+++ b/Proteomics Imaging Tools/PIT User Guide.docx
@@ -1,6 +1,6 @@
 
 <file path=word/document.xml><?xml version="1.0" encoding="utf-8"?>
-<w:document xmlns:wpc="http://schemas.microsoft.com/office/word/2010/wordprocessingCanvas" xmlns:cx="http://schemas.microsoft.com/office/drawing/2014/chartex" xmlns:cx1="http://schemas.microsoft.com/office/drawing/2015/9/8/chartex" xmlns:mc="http://schemas.openxmlformats.org/markup-compatibility/2006" xmlns:o="urn:schemas-microsoft-com:office:office" xmlns:r="http://schemas.openxmlformats.org/officeDocument/2006/relationships" xmlns:m="http://schemas.openxmlformats.org/officeDocument/2006/math" xmlns:v="urn:schemas-microsoft-com:vml" xmlns:wp14="http://schemas.microsoft.com/office/word/2010/wordprocessingDrawing" xmlns:wp="http://schemas.openxmlformats.org/drawingml/2006/wordprocessingDrawing" xmlns:w10="urn:schemas-microsoft-com:office:word" xmlns:w="http://schemas.openxmlformats.org/wordprocessingml/2006/main" xmlns:w14="http://schemas.microsoft.com/office/word/2010/wordml" xmlns:w15="http://schemas.microsoft.com/office/word/2012/wordml" xmlns:w16se="http://schemas.microsoft.com/office/word/2015/wordml/symex" xmlns:wpg="http://schemas.microsoft.com/office/word/2010/wordprocessingGroup" xmlns:wpi="http://schemas.microsoft.com/office/word/2010/wordprocessingInk" xmlns:wne="http://schemas.microsoft.com/office/word/2006/wordml" xmlns:wps="http://schemas.microsoft.com/office/word/2010/wordprocessingShape" mc:Ignorable="w14 w15 w16se wp14">
+<w:document xmlns:wpc="http://schemas.microsoft.com/office/word/2010/wordprocessingCanvas" xmlns:cx="http://schemas.microsoft.com/office/drawing/2014/chartex" xmlns:cx1="http://schemas.microsoft.com/office/drawing/2015/9/8/chartex" xmlns:cx2="http://schemas.microsoft.com/office/drawing/2015/10/21/chartex" xmlns:cx3="http://schemas.microsoft.com/office/drawing/2016/5/9/chartex" xmlns:cx4="http://schemas.microsoft.com/office/drawing/2016/5/10/chartex" xmlns:cx5="http://schemas.microsoft.com/office/drawing/2016/5/11/chartex" xmlns:cx6="http://schemas.microsoft.com/office/drawing/2016/5/12/chartex" xmlns:cx7="http://schemas.microsoft.com/office/drawing/2016/5/13/chartex" xmlns:cx8="http://schemas.microsoft.com/office/drawing/2016/5/14/chartex" xmlns:mc="http://schemas.openxmlformats.org/markup-compatibility/2006" xmlns:aink="http://schemas.microsoft.com/office/drawing/2016/ink" xmlns:am3d="http://schemas.microsoft.com/office/drawing/2017/model3d" xmlns:o="urn:schemas-microsoft-com:office:office" xmlns:r="http://schemas.openxmlformats.org/officeDocument/2006/relationships" xmlns:m="http://schemas.openxmlformats.org/officeDocument/2006/math" xmlns:v="urn:schemas-microsoft-com:vml" xmlns:wp14="http://schemas.microsoft.com/office/word/2010/wordprocessingDrawing" xmlns:wp="http://schemas.openxmlformats.org/drawingml/2006/wordprocessingDrawing" xmlns:w10="urn:schemas-microsoft-com:office:word" xmlns:w="http://schemas.openxmlformats.org/wordprocessingml/2006/main" xmlns:w14="http://schemas.microsoft.com/office/word/2010/wordml" xmlns:w15="http://schemas.microsoft.com/office/word/2012/wordml" xmlns:w16cid="http://schemas.microsoft.com/office/word/2016/wordml/cid" xmlns:w16se="http://schemas.microsoft.com/office/word/2015/wordml/symex" xmlns:wpg="http://schemas.microsoft.com/office/word/2010/wordprocessingGroup" xmlns:wpi="http://schemas.microsoft.com/office/word/2010/wordprocessingInk" xmlns:wne="http://schemas.microsoft.com/office/word/2006/wordml" xmlns:wps="http://schemas.microsoft.com/office/word/2010/wordprocessingShape" mc:Ignorable="w14 w15 w16se w16cid wp14">
   <w:body>
     <w:p>
       <w:pPr>
@@ -110,7 +110,7 @@
           <w:sz w:val="28"/>
           <w:szCs w:val="28"/>
         </w:rPr>
-        <w:t>May</w:t>
+        <w:t>August</w:t>
       </w:r>
       <w:r>
         <w:rPr>
@@ -130,7 +130,7 @@
           <w:sz w:val="28"/>
           <w:szCs w:val="28"/>
         </w:rPr>
-        <w:t>8</w:t>
+        <w:t>9</w:t>
       </w:r>
     </w:p>
     <w:p>
@@ -162,7 +162,7 @@
           <w:sz w:val="28"/>
           <w:szCs w:val="28"/>
         </w:rPr>
-        <w:t>2</w:t>
+        <w:t>4</w:t>
       </w:r>
     </w:p>
     <w:p>
@@ -350,13 +350,146 @@
           <w:r>
             <w:fldChar w:fldCharType="separate"/>
           </w:r>
-          <w:hyperlink w:anchor="_Toc513900968" w:history="1">
+          <w:bookmarkStart w:id="0" w:name="_GoBack"/>
+          <w:bookmarkEnd w:id="0"/>
+          <w:r>
+            <w:rPr>
+              <w:rStyle w:val="Hyperlink"/>
+              <w:noProof/>
+            </w:rPr>
+            <w:fldChar w:fldCharType="begin"/>
+          </w:r>
+          <w:r>
+            <w:rPr>
+              <w:rStyle w:val="Hyperlink"/>
+              <w:noProof/>
+            </w:rPr>
+            <w:instrText xml:space="preserve"> </w:instrText>
+          </w:r>
+          <w:r>
+            <w:rPr>
+              <w:noProof/>
+            </w:rPr>
+            <w:instrText>HYPERLINK \l "_Toc16445091"</w:instrText>
+          </w:r>
+          <w:r>
+            <w:rPr>
+              <w:rStyle w:val="Hyperlink"/>
+              <w:noProof/>
+            </w:rPr>
+            <w:instrText xml:space="preserve"> </w:instrText>
+          </w:r>
+          <w:r>
+            <w:rPr>
+              <w:rStyle w:val="Hyperlink"/>
+              <w:noProof/>
+            </w:rPr>
+          </w:r>
+          <w:r>
+            <w:rPr>
+              <w:rStyle w:val="Hyperlink"/>
+              <w:noProof/>
+            </w:rPr>
+            <w:fldChar w:fldCharType="separate"/>
+          </w:r>
+          <w:r>
+            <w:rPr>
+              <w:rStyle w:val="Hyperlink"/>
+              <w:noProof/>
+            </w:rPr>
+            <w:t>1.</w:t>
+          </w:r>
+          <w:r>
+            <w:rPr>
+              <w:rFonts w:asciiTheme="minorHAnsi" w:eastAsiaTheme="minorEastAsia" w:hAnsiTheme="minorHAnsi"/>
+              <w:noProof/>
+              <w:sz w:val="22"/>
+            </w:rPr>
+            <w:tab/>
+          </w:r>
+          <w:r>
+            <w:rPr>
+              <w:rStyle w:val="Hyperlink"/>
+              <w:noProof/>
+            </w:rPr>
+            <w:t>Introduction</w:t>
+          </w:r>
+          <w:r>
+            <w:rPr>
+              <w:noProof/>
+              <w:webHidden/>
+            </w:rPr>
+            <w:tab/>
+          </w:r>
+          <w:r>
+            <w:rPr>
+              <w:noProof/>
+              <w:webHidden/>
+            </w:rPr>
+            <w:fldChar w:fldCharType="begin"/>
+          </w:r>
+          <w:r>
+            <w:rPr>
+              <w:noProof/>
+              <w:webHidden/>
+            </w:rPr>
+            <w:instrText xml:space="preserve"> PAGEREF _Toc16445091 \h </w:instrText>
+          </w:r>
+          <w:r>
+            <w:rPr>
+              <w:noProof/>
+              <w:webHidden/>
+            </w:rPr>
+          </w:r>
+          <w:r>
+            <w:rPr>
+              <w:noProof/>
+              <w:webHidden/>
+            </w:rPr>
+            <w:fldChar w:fldCharType="separate"/>
+          </w:r>
+          <w:r>
+            <w:rPr>
+              <w:noProof/>
+              <w:webHidden/>
+            </w:rPr>
+            <w:t>4</w:t>
+          </w:r>
+          <w:r>
+            <w:rPr>
+              <w:noProof/>
+              <w:webHidden/>
+            </w:rPr>
+            <w:fldChar w:fldCharType="end"/>
+          </w:r>
+          <w:r>
+            <w:rPr>
+              <w:rStyle w:val="Hyperlink"/>
+              <w:noProof/>
+            </w:rPr>
+            <w:fldChar w:fldCharType="end"/>
+          </w:r>
+        </w:p>
+        <w:p>
+          <w:pPr>
+            <w:pStyle w:val="TOC2"/>
+            <w:tabs>
+              <w:tab w:val="left" w:pos="880"/>
+              <w:tab w:val="right" w:leader="dot" w:pos="8630"/>
+            </w:tabs>
+            <w:rPr>
+              <w:rFonts w:asciiTheme="minorHAnsi" w:eastAsiaTheme="minorEastAsia" w:hAnsiTheme="minorHAnsi"/>
+              <w:noProof/>
+              <w:sz w:val="22"/>
+            </w:rPr>
+          </w:pPr>
+          <w:hyperlink w:anchor="_Toc16445092" w:history="1">
             <w:r>
               <w:rPr>
                 <w:rStyle w:val="Hyperlink"/>
                 <w:noProof/>
               </w:rPr>
-              <w:t>1.</w:t>
+              <w:t>1.1</w:t>
             </w:r>
             <w:r>
               <w:rPr>
@@ -371,7 +504,7 @@
                 <w:rStyle w:val="Hyperlink"/>
                 <w:noProof/>
               </w:rPr>
-              <w:t>Introduction</w:t>
+              <w:t>Software overview</w:t>
             </w:r>
             <w:r>
               <w:rPr>
@@ -392,7 +525,7 @@
                 <w:noProof/>
                 <w:webHidden/>
               </w:rPr>
-              <w:instrText xml:space="preserve"> PAGEREF _Toc513900968 \h </w:instrText>
+              <w:instrText xml:space="preserve"> PAGEREF _Toc16445092 \h </w:instrText>
             </w:r>
             <w:r>
               <w:rPr>
@@ -436,13 +569,13 @@
               <w:sz w:val="22"/>
             </w:rPr>
           </w:pPr>
-          <w:hyperlink w:anchor="_Toc513900969" w:history="1">
+          <w:hyperlink w:anchor="_Toc16445093" w:history="1">
             <w:r>
               <w:rPr>
                 <w:rStyle w:val="Hyperlink"/>
                 <w:noProof/>
               </w:rPr>
-              <w:t>1.1</w:t>
+              <w:t>1.2</w:t>
             </w:r>
             <w:r>
               <w:rPr>
@@ -457,7 +590,7 @@
                 <w:rStyle w:val="Hyperlink"/>
                 <w:noProof/>
               </w:rPr>
-              <w:t>Software overview</w:t>
+              <w:t>Hardware, software and OS requirements</w:t>
             </w:r>
             <w:r>
               <w:rPr>
@@ -478,7 +611,7 @@
                 <w:noProof/>
                 <w:webHidden/>
               </w:rPr>
-              <w:instrText xml:space="preserve"> PAGEREF _Toc513900969 \h </w:instrText>
+              <w:instrText xml:space="preserve"> PAGEREF _Toc16445093 \h </w:instrText>
             </w:r>
             <w:r>
               <w:rPr>
@@ -499,6 +632,92 @@
                 <w:webHidden/>
               </w:rPr>
               <w:t>4</w:t>
+            </w:r>
+            <w:r>
+              <w:rPr>
+                <w:noProof/>
+                <w:webHidden/>
+              </w:rPr>
+              <w:fldChar w:fldCharType="end"/>
+            </w:r>
+          </w:hyperlink>
+        </w:p>
+        <w:p>
+          <w:pPr>
+            <w:pStyle w:val="TOC1"/>
+            <w:tabs>
+              <w:tab w:val="left" w:pos="440"/>
+              <w:tab w:val="right" w:leader="dot" w:pos="8630"/>
+            </w:tabs>
+            <w:rPr>
+              <w:rFonts w:asciiTheme="minorHAnsi" w:eastAsiaTheme="minorEastAsia" w:hAnsiTheme="minorHAnsi"/>
+              <w:noProof/>
+              <w:sz w:val="22"/>
+            </w:rPr>
+          </w:pPr>
+          <w:hyperlink w:anchor="_Toc16445094" w:history="1">
+            <w:r>
+              <w:rPr>
+                <w:rStyle w:val="Hyperlink"/>
+                <w:noProof/>
+              </w:rPr>
+              <w:t>2.</w:t>
+            </w:r>
+            <w:r>
+              <w:rPr>
+                <w:rFonts w:asciiTheme="minorHAnsi" w:eastAsiaTheme="minorEastAsia" w:hAnsiTheme="minorHAnsi"/>
+                <w:noProof/>
+                <w:sz w:val="22"/>
+              </w:rPr>
+              <w:tab/>
+            </w:r>
+            <w:r>
+              <w:rPr>
+                <w:rStyle w:val="Hyperlink"/>
+                <w:noProof/>
+              </w:rPr>
+              <w:t>Using the software</w:t>
+            </w:r>
+            <w:r>
+              <w:rPr>
+                <w:noProof/>
+                <w:webHidden/>
+              </w:rPr>
+              <w:tab/>
+            </w:r>
+            <w:r>
+              <w:rPr>
+                <w:noProof/>
+                <w:webHidden/>
+              </w:rPr>
+              <w:fldChar w:fldCharType="begin"/>
+            </w:r>
+            <w:r>
+              <w:rPr>
+                <w:noProof/>
+                <w:webHidden/>
+              </w:rPr>
+              <w:instrText xml:space="preserve"> PAGEREF _Toc16445094 \h </w:instrText>
+            </w:r>
+            <w:r>
+              <w:rPr>
+                <w:noProof/>
+                <w:webHidden/>
+              </w:rPr>
+            </w:r>
+            <w:r>
+              <w:rPr>
+                <w:noProof/>
+                <w:webHidden/>
+              </w:rPr>
+              <w:fldChar w:fldCharType="separate"/>
+            </w:r>
+            <w:r>
+              <w:rPr>
+                <w:noProof/>
+                <w:webHidden/>
+              </w:rPr>
+              <w:t>6</w:t>
             </w:r>
             <w:r>
               <w:rPr>
@@ -522,13 +741,13 @@
               <w:sz w:val="22"/>
             </w:rPr>
           </w:pPr>
-          <w:hyperlink w:anchor="_Toc513900970" w:history="1">
+          <w:hyperlink w:anchor="_Toc16445095" w:history="1">
             <w:r>
               <w:rPr>
                 <w:rStyle w:val="Hyperlink"/>
                 <w:noProof/>
               </w:rPr>
-              <w:t>1.2</w:t>
+              <w:t>2.1</w:t>
             </w:r>
             <w:r>
               <w:rPr>
@@ -543,7 +762,7 @@
                 <w:rStyle w:val="Hyperlink"/>
                 <w:noProof/>
               </w:rPr>
-              <w:t>Hardware requirement</w:t>
+              <w:t>PTM Parser</w:t>
             </w:r>
             <w:r>
               <w:rPr>
@@ -564,7 +783,7 @@
                 <w:noProof/>
                 <w:webHidden/>
               </w:rPr>
-              <w:instrText xml:space="preserve"> PAGEREF _Toc513900970 \h </w:instrText>
+              <w:instrText xml:space="preserve"> PAGEREF _Toc16445095 \h </w:instrText>
             </w:r>
             <w:r>
               <w:rPr>
@@ -584,7 +803,351 @@
                 <w:noProof/>
                 <w:webHidden/>
               </w:rPr>
-              <w:t>4</w:t>
+              <w:t>6</w:t>
+            </w:r>
+            <w:r>
+              <w:rPr>
+                <w:noProof/>
+                <w:webHidden/>
+              </w:rPr>
+              <w:fldChar w:fldCharType="end"/>
+            </w:r>
+          </w:hyperlink>
+        </w:p>
+        <w:p>
+          <w:pPr>
+            <w:pStyle w:val="TOC2"/>
+            <w:tabs>
+              <w:tab w:val="left" w:pos="880"/>
+              <w:tab w:val="right" w:leader="dot" w:pos="8630"/>
+            </w:tabs>
+            <w:rPr>
+              <w:rFonts w:asciiTheme="minorHAnsi" w:eastAsiaTheme="minorEastAsia" w:hAnsiTheme="minorHAnsi"/>
+              <w:noProof/>
+              <w:sz w:val="22"/>
+            </w:rPr>
+          </w:pPr>
+          <w:hyperlink w:anchor="_Toc16445096" w:history="1">
+            <w:r>
+              <w:rPr>
+                <w:rStyle w:val="Hyperlink"/>
+                <w:noProof/>
+              </w:rPr>
+              <w:t>2.2</w:t>
+            </w:r>
+            <w:r>
+              <w:rPr>
+                <w:rFonts w:asciiTheme="minorHAnsi" w:eastAsiaTheme="minorEastAsia" w:hAnsiTheme="minorHAnsi"/>
+                <w:noProof/>
+                <w:sz w:val="22"/>
+              </w:rPr>
+              <w:tab/>
+            </w:r>
+            <w:r>
+              <w:rPr>
+                <w:rStyle w:val="Hyperlink"/>
+                <w:noProof/>
+              </w:rPr>
+              <w:t>MW Calculator</w:t>
+            </w:r>
+            <w:r>
+              <w:rPr>
+                <w:noProof/>
+                <w:webHidden/>
+              </w:rPr>
+              <w:tab/>
+            </w:r>
+            <w:r>
+              <w:rPr>
+                <w:noProof/>
+                <w:webHidden/>
+              </w:rPr>
+              <w:fldChar w:fldCharType="begin"/>
+            </w:r>
+            <w:r>
+              <w:rPr>
+                <w:noProof/>
+                <w:webHidden/>
+              </w:rPr>
+              <w:instrText xml:space="preserve"> PAGEREF _Toc16445096 \h </w:instrText>
+            </w:r>
+            <w:r>
+              <w:rPr>
+                <w:noProof/>
+                <w:webHidden/>
+              </w:rPr>
+            </w:r>
+            <w:r>
+              <w:rPr>
+                <w:noProof/>
+                <w:webHidden/>
+              </w:rPr>
+              <w:fldChar w:fldCharType="separate"/>
+            </w:r>
+            <w:r>
+              <w:rPr>
+                <w:noProof/>
+                <w:webHidden/>
+              </w:rPr>
+              <w:t>8</w:t>
+            </w:r>
+            <w:r>
+              <w:rPr>
+                <w:noProof/>
+                <w:webHidden/>
+              </w:rPr>
+              <w:fldChar w:fldCharType="end"/>
+            </w:r>
+          </w:hyperlink>
+        </w:p>
+        <w:p>
+          <w:pPr>
+            <w:pStyle w:val="TOC2"/>
+            <w:tabs>
+              <w:tab w:val="left" w:pos="880"/>
+              <w:tab w:val="right" w:leader="dot" w:pos="8630"/>
+            </w:tabs>
+            <w:rPr>
+              <w:rFonts w:asciiTheme="minorHAnsi" w:eastAsiaTheme="minorEastAsia" w:hAnsiTheme="minorHAnsi"/>
+              <w:noProof/>
+              <w:sz w:val="22"/>
+            </w:rPr>
+          </w:pPr>
+          <w:hyperlink w:anchor="_Toc16445097" w:history="1">
+            <w:r>
+              <w:rPr>
+                <w:rStyle w:val="Hyperlink"/>
+                <w:noProof/>
+              </w:rPr>
+              <w:t>2.3</w:t>
+            </w:r>
+            <w:r>
+              <w:rPr>
+                <w:rFonts w:asciiTheme="minorHAnsi" w:eastAsiaTheme="minorEastAsia" w:hAnsiTheme="minorHAnsi"/>
+                <w:noProof/>
+                <w:sz w:val="22"/>
+              </w:rPr>
+              <w:tab/>
+            </w:r>
+            <w:r>
+              <w:rPr>
+                <w:rStyle w:val="Hyperlink"/>
+                <w:noProof/>
+              </w:rPr>
+              <w:t>Mass Filter Generator</w:t>
+            </w:r>
+            <w:r>
+              <w:rPr>
+                <w:noProof/>
+                <w:webHidden/>
+              </w:rPr>
+              <w:tab/>
+            </w:r>
+            <w:r>
+              <w:rPr>
+                <w:noProof/>
+                <w:webHidden/>
+              </w:rPr>
+              <w:fldChar w:fldCharType="begin"/>
+            </w:r>
+            <w:r>
+              <w:rPr>
+                <w:noProof/>
+                <w:webHidden/>
+              </w:rPr>
+              <w:instrText xml:space="preserve"> PAGEREF _Toc16445097 \h </w:instrText>
+            </w:r>
+            <w:r>
+              <w:rPr>
+                <w:noProof/>
+                <w:webHidden/>
+              </w:rPr>
+            </w:r>
+            <w:r>
+              <w:rPr>
+                <w:noProof/>
+                <w:webHidden/>
+              </w:rPr>
+              <w:fldChar w:fldCharType="separate"/>
+            </w:r>
+            <w:r>
+              <w:rPr>
+                <w:noProof/>
+                <w:webHidden/>
+              </w:rPr>
+              <w:t>9</w:t>
+            </w:r>
+            <w:r>
+              <w:rPr>
+                <w:noProof/>
+                <w:webHidden/>
+              </w:rPr>
+              <w:fldChar w:fldCharType="end"/>
+            </w:r>
+          </w:hyperlink>
+        </w:p>
+        <w:p>
+          <w:pPr>
+            <w:pStyle w:val="TOC2"/>
+            <w:tabs>
+              <w:tab w:val="left" w:pos="880"/>
+              <w:tab w:val="right" w:leader="dot" w:pos="8630"/>
+            </w:tabs>
+            <w:rPr>
+              <w:rFonts w:asciiTheme="minorHAnsi" w:eastAsiaTheme="minorEastAsia" w:hAnsiTheme="minorHAnsi"/>
+              <w:noProof/>
+              <w:sz w:val="22"/>
+            </w:rPr>
+          </w:pPr>
+          <w:hyperlink w:anchor="_Toc16445098" w:history="1">
+            <w:r>
+              <w:rPr>
+                <w:rStyle w:val="Hyperlink"/>
+                <w:noProof/>
+              </w:rPr>
+              <w:t>2.4</w:t>
+            </w:r>
+            <w:r>
+              <w:rPr>
+                <w:rFonts w:asciiTheme="minorHAnsi" w:eastAsiaTheme="minorEastAsia" w:hAnsiTheme="minorHAnsi"/>
+                <w:noProof/>
+                <w:sz w:val="22"/>
+              </w:rPr>
+              <w:tab/>
+            </w:r>
+            <w:r>
+              <w:rPr>
+                <w:rStyle w:val="Hyperlink"/>
+                <w:noProof/>
+              </w:rPr>
+              <w:t>Mass List Analyzer</w:t>
+            </w:r>
+            <w:r>
+              <w:rPr>
+                <w:noProof/>
+                <w:webHidden/>
+              </w:rPr>
+              <w:tab/>
+            </w:r>
+            <w:r>
+              <w:rPr>
+                <w:noProof/>
+                <w:webHidden/>
+              </w:rPr>
+              <w:fldChar w:fldCharType="begin"/>
+            </w:r>
+            <w:r>
+              <w:rPr>
+                <w:noProof/>
+                <w:webHidden/>
+              </w:rPr>
+              <w:instrText xml:space="preserve"> PAGEREF _Toc16445098 \h </w:instrText>
+            </w:r>
+            <w:r>
+              <w:rPr>
+                <w:noProof/>
+                <w:webHidden/>
+              </w:rPr>
+            </w:r>
+            <w:r>
+              <w:rPr>
+                <w:noProof/>
+                <w:webHidden/>
+              </w:rPr>
+              <w:fldChar w:fldCharType="separate"/>
+            </w:r>
+            <w:r>
+              <w:rPr>
+                <w:noProof/>
+                <w:webHidden/>
+              </w:rPr>
+              <w:t>11</w:t>
+            </w:r>
+            <w:r>
+              <w:rPr>
+                <w:noProof/>
+                <w:webHidden/>
+              </w:rPr>
+              <w:fldChar w:fldCharType="end"/>
+            </w:r>
+          </w:hyperlink>
+        </w:p>
+        <w:p>
+          <w:pPr>
+            <w:pStyle w:val="TOC2"/>
+            <w:tabs>
+              <w:tab w:val="left" w:pos="880"/>
+              <w:tab w:val="right" w:leader="dot" w:pos="8630"/>
+            </w:tabs>
+            <w:rPr>
+              <w:rFonts w:asciiTheme="minorHAnsi" w:eastAsiaTheme="minorEastAsia" w:hAnsiTheme="minorHAnsi"/>
+              <w:noProof/>
+              <w:sz w:val="22"/>
+            </w:rPr>
+          </w:pPr>
+          <w:hyperlink w:anchor="_Toc16445099" w:history="1">
+            <w:r>
+              <w:rPr>
+                <w:rStyle w:val="Hyperlink"/>
+                <w:noProof/>
+              </w:rPr>
+              <w:t>2.5</w:t>
+            </w:r>
+            <w:r>
+              <w:rPr>
+                <w:rFonts w:asciiTheme="minorHAnsi" w:eastAsiaTheme="minorEastAsia" w:hAnsiTheme="minorHAnsi"/>
+                <w:noProof/>
+                <w:sz w:val="22"/>
+              </w:rPr>
+              <w:tab/>
+            </w:r>
+            <w:r>
+              <w:rPr>
+                <w:rStyle w:val="Hyperlink"/>
+                <w:noProof/>
+              </w:rPr>
+              <w:t>Peptide DB Search</w:t>
+            </w:r>
+            <w:r>
+              <w:rPr>
+                <w:noProof/>
+                <w:webHidden/>
+              </w:rPr>
+              <w:tab/>
+            </w:r>
+            <w:r>
+              <w:rPr>
+                <w:noProof/>
+                <w:webHidden/>
+              </w:rPr>
+              <w:fldChar w:fldCharType="begin"/>
+            </w:r>
+            <w:r>
+              <w:rPr>
+                <w:noProof/>
+                <w:webHidden/>
+              </w:rPr>
+              <w:instrText xml:space="preserve"> PAGEREF _Toc16445099 \h </w:instrText>
+            </w:r>
+            <w:r>
+              <w:rPr>
+                <w:noProof/>
+                <w:webHidden/>
+              </w:rPr>
+            </w:r>
+            <w:r>
+              <w:rPr>
+                <w:noProof/>
+                <w:webHidden/>
+              </w:rPr>
+              <w:fldChar w:fldCharType="separate"/>
+            </w:r>
+            <w:r>
+              <w:rPr>
+                <w:noProof/>
+                <w:webHidden/>
+              </w:rPr>
+              <w:t>13</w:t>
             </w:r>
             <w:r>
               <w:rPr>
@@ -608,13 +1171,13 @@
               <w:sz w:val="22"/>
             </w:rPr>
           </w:pPr>
-          <w:hyperlink w:anchor="_Toc513900971" w:history="1">
+          <w:hyperlink w:anchor="_Toc16445100" w:history="1">
             <w:r>
               <w:rPr>
                 <w:rStyle w:val="Hyperlink"/>
                 <w:noProof/>
               </w:rPr>
-              <w:t>2.</w:t>
+              <w:t>3.</w:t>
             </w:r>
             <w:r>
               <w:rPr>
@@ -629,7 +1192,7 @@
                 <w:rStyle w:val="Hyperlink"/>
                 <w:noProof/>
               </w:rPr>
-              <w:t>Using the software</w:t>
+              <w:t>Examples</w:t>
             </w:r>
             <w:r>
               <w:rPr>
@@ -650,7 +1213,7 @@
                 <w:noProof/>
                 <w:webHidden/>
               </w:rPr>
-              <w:instrText xml:space="preserve"> PAGEREF _Toc513900971 \h </w:instrText>
+              <w:instrText xml:space="preserve"> PAGEREF _Toc16445100 \h </w:instrText>
             </w:r>
             <w:r>
               <w:rPr>
@@ -670,7 +1233,7 @@
                 <w:noProof/>
                 <w:webHidden/>
               </w:rPr>
-              <w:t>6</w:t>
+              <w:t>15</w:t>
             </w:r>
             <w:r>
               <w:rPr>
@@ -694,13 +1257,13 @@
               <w:sz w:val="22"/>
             </w:rPr>
           </w:pPr>
-          <w:hyperlink w:anchor="_Toc513900972" w:history="1">
+          <w:hyperlink w:anchor="_Toc16445101" w:history="1">
             <w:r>
               <w:rPr>
                 <w:rStyle w:val="Hyperlink"/>
                 <w:noProof/>
               </w:rPr>
-              <w:t>2.1</w:t>
+              <w:t>3.1</w:t>
             </w:r>
             <w:r>
               <w:rPr>
@@ -715,7 +1278,7 @@
                 <w:rStyle w:val="Hyperlink"/>
                 <w:noProof/>
               </w:rPr>
-              <w:t>PTM Parser</w:t>
+              <w:t>Using the PTM Parser module</w:t>
             </w:r>
             <w:r>
               <w:rPr>
@@ -736,7 +1299,7 @@
                 <w:noProof/>
                 <w:webHidden/>
               </w:rPr>
-              <w:instrText xml:space="preserve"> PAGEREF _Toc513900972 \h </w:instrText>
+              <w:instrText xml:space="preserve"> PAGEREF _Toc16445101 \h </w:instrText>
             </w:r>
             <w:r>
               <w:rPr>
@@ -756,7 +1319,7 @@
                 <w:noProof/>
                 <w:webHidden/>
               </w:rPr>
-              <w:t>6</w:t>
+              <w:t>15</w:t>
             </w:r>
             <w:r>
               <w:rPr>
@@ -780,13 +1343,13 @@
               <w:sz w:val="22"/>
             </w:rPr>
           </w:pPr>
-          <w:hyperlink w:anchor="_Toc513900973" w:history="1">
+          <w:hyperlink w:anchor="_Toc16445102" w:history="1">
             <w:r>
               <w:rPr>
                 <w:rStyle w:val="Hyperlink"/>
                 <w:noProof/>
               </w:rPr>
-              <w:t>2.2</w:t>
+              <w:t>3.2</w:t>
             </w:r>
             <w:r>
               <w:rPr>
@@ -801,7 +1364,7 @@
                 <w:rStyle w:val="Hyperlink"/>
                 <w:noProof/>
               </w:rPr>
-              <w:t>MW Calculator</w:t>
+              <w:t>Using the MW Calculator module</w:t>
             </w:r>
             <w:r>
               <w:rPr>
@@ -822,7 +1385,7 @@
                 <w:noProof/>
                 <w:webHidden/>
               </w:rPr>
-              <w:instrText xml:space="preserve"> PAGEREF _Toc513900973 \h </w:instrText>
+              <w:instrText xml:space="preserve"> PAGEREF _Toc16445102 \h </w:instrText>
             </w:r>
             <w:r>
               <w:rPr>
@@ -842,7 +1405,7 @@
                 <w:noProof/>
                 <w:webHidden/>
               </w:rPr>
-              <w:t>8</w:t>
+              <w:t>15</w:t>
             </w:r>
             <w:r>
               <w:rPr>
@@ -866,13 +1429,13 @@
               <w:sz w:val="22"/>
             </w:rPr>
           </w:pPr>
-          <w:hyperlink w:anchor="_Toc513900974" w:history="1">
+          <w:hyperlink w:anchor="_Toc16445103" w:history="1">
             <w:r>
               <w:rPr>
                 <w:rStyle w:val="Hyperlink"/>
                 <w:noProof/>
               </w:rPr>
-              <w:t>2.3</w:t>
+              <w:t>3.3</w:t>
             </w:r>
             <w:r>
               <w:rPr>
@@ -887,7 +1450,7 @@
                 <w:rStyle w:val="Hyperlink"/>
                 <w:noProof/>
               </w:rPr>
-              <w:t>Mass Filter Generator</w:t>
+              <w:t>Using the Mass Filter Generator module</w:t>
             </w:r>
             <w:r>
               <w:rPr>
@@ -908,7 +1471,7 @@
                 <w:noProof/>
                 <w:webHidden/>
               </w:rPr>
-              <w:instrText xml:space="preserve"> PAGEREF _Toc513900974 \h </w:instrText>
+              <w:instrText xml:space="preserve"> PAGEREF _Toc16445103 \h </w:instrText>
             </w:r>
             <w:r>
               <w:rPr>
@@ -928,7 +1491,7 @@
                 <w:noProof/>
                 <w:webHidden/>
               </w:rPr>
-              <w:t>9</w:t>
+              <w:t>15</w:t>
             </w:r>
             <w:r>
               <w:rPr>
@@ -952,13 +1515,13 @@
               <w:sz w:val="22"/>
             </w:rPr>
           </w:pPr>
-          <w:hyperlink w:anchor="_Toc513900975" w:history="1">
+          <w:hyperlink w:anchor="_Toc16445104" w:history="1">
             <w:r>
               <w:rPr>
                 <w:rStyle w:val="Hyperlink"/>
                 <w:noProof/>
               </w:rPr>
-              <w:t>2.4</w:t>
+              <w:t>3.4</w:t>
             </w:r>
             <w:r>
               <w:rPr>
@@ -973,7 +1536,7 @@
                 <w:rStyle w:val="Hyperlink"/>
                 <w:noProof/>
               </w:rPr>
-              <w:t>Mass List Analyzer</w:t>
+              <w:t>Using Mass List Analyzer</w:t>
             </w:r>
             <w:r>
               <w:rPr>
@@ -994,7 +1557,7 @@
                 <w:noProof/>
                 <w:webHidden/>
               </w:rPr>
-              <w:instrText xml:space="preserve"> PAGEREF _Toc513900975 \h </w:instrText>
+              <w:instrText xml:space="preserve"> PAGEREF _Toc16445104 \h </w:instrText>
             </w:r>
             <w:r>
               <w:rPr>
@@ -1014,7 +1577,7 @@
                 <w:noProof/>
                 <w:webHidden/>
               </w:rPr>
-              <w:t>11</w:t>
+              <w:t>15</w:t>
             </w:r>
             <w:r>
               <w:rPr>
@@ -1038,13 +1601,13 @@
               <w:sz w:val="22"/>
             </w:rPr>
           </w:pPr>
-          <w:hyperlink w:anchor="_Toc513900976" w:history="1">
+          <w:hyperlink w:anchor="_Toc16445105" w:history="1">
             <w:r>
               <w:rPr>
                 <w:rStyle w:val="Hyperlink"/>
                 <w:noProof/>
               </w:rPr>
-              <w:t>2.5</w:t>
+              <w:t>3.5</w:t>
             </w:r>
             <w:r>
               <w:rPr>
@@ -1059,7 +1622,7 @@
                 <w:rStyle w:val="Hyperlink"/>
                 <w:noProof/>
               </w:rPr>
-              <w:t>Peptide DB Search</w:t>
+              <w:t>Using Peptide DB Search</w:t>
             </w:r>
             <w:r>
               <w:rPr>
@@ -1080,7 +1643,7 @@
                 <w:noProof/>
                 <w:webHidden/>
               </w:rPr>
-              <w:instrText xml:space="preserve"> PAGEREF _Toc513900976 \h </w:instrText>
+              <w:instrText xml:space="preserve"> PAGEREF _Toc16445105 \h </w:instrText>
             </w:r>
             <w:r>
               <w:rPr>
@@ -1100,7 +1663,7 @@
                 <w:noProof/>
                 <w:webHidden/>
               </w:rPr>
-              <w:t>13</w:t>
+              <w:t>16</w:t>
             </w:r>
             <w:r>
               <w:rPr>
@@ -1124,13 +1687,13 @@
               <w:sz w:val="22"/>
             </w:rPr>
           </w:pPr>
-          <w:hyperlink w:anchor="_Toc513900977" w:history="1">
+          <w:hyperlink w:anchor="_Toc16445106" w:history="1">
             <w:r>
               <w:rPr>
                 <w:rStyle w:val="Hyperlink"/>
                 <w:noProof/>
               </w:rPr>
-              <w:t>3.</w:t>
+              <w:t>4.</w:t>
             </w:r>
             <w:r>
               <w:rPr>
@@ -1145,7 +1708,7 @@
                 <w:rStyle w:val="Hyperlink"/>
                 <w:noProof/>
               </w:rPr>
-              <w:t>Examples</w:t>
+              <w:t>Contacts</w:t>
             </w:r>
             <w:r>
               <w:rPr>
@@ -1166,7 +1729,7 @@
                 <w:noProof/>
                 <w:webHidden/>
               </w:rPr>
-              <w:instrText xml:space="preserve"> PAGEREF _Toc513900977 \h </w:instrText>
+              <w:instrText xml:space="preserve"> PAGEREF _Toc16445106 \h </w:instrText>
             </w:r>
             <w:r>
               <w:rPr>
@@ -1186,523 +1749,7 @@
                 <w:noProof/>
                 <w:webHidden/>
               </w:rPr>
-              <w:t>15</w:t>
-            </w:r>
-            <w:r>
-              <w:rPr>
-                <w:noProof/>
-                <w:webHidden/>
-              </w:rPr>
-              <w:fldChar w:fldCharType="end"/>
-            </w:r>
-          </w:hyperlink>
-        </w:p>
-        <w:p>
-          <w:pPr>
-            <w:pStyle w:val="TOC2"/>
-            <w:tabs>
-              <w:tab w:val="left" w:pos="880"/>
-              <w:tab w:val="right" w:leader="dot" w:pos="8630"/>
-            </w:tabs>
-            <w:rPr>
-              <w:rFonts w:asciiTheme="minorHAnsi" w:eastAsiaTheme="minorEastAsia" w:hAnsiTheme="minorHAnsi"/>
-              <w:noProof/>
-              <w:sz w:val="22"/>
-            </w:rPr>
-          </w:pPr>
-          <w:hyperlink w:anchor="_Toc513900978" w:history="1">
-            <w:r>
-              <w:rPr>
-                <w:rStyle w:val="Hyperlink"/>
-                <w:noProof/>
-              </w:rPr>
-              <w:t>3.1</w:t>
-            </w:r>
-            <w:r>
-              <w:rPr>
-                <w:rFonts w:asciiTheme="minorHAnsi" w:eastAsiaTheme="minorEastAsia" w:hAnsiTheme="minorHAnsi"/>
-                <w:noProof/>
-                <w:sz w:val="22"/>
-              </w:rPr>
-              <w:tab/>
-            </w:r>
-            <w:r>
-              <w:rPr>
-                <w:rStyle w:val="Hyperlink"/>
-                <w:noProof/>
-              </w:rPr>
-              <w:t>Using the PTM Parser module</w:t>
-            </w:r>
-            <w:r>
-              <w:rPr>
-                <w:noProof/>
-                <w:webHidden/>
-              </w:rPr>
-              <w:tab/>
-            </w:r>
-            <w:r>
-              <w:rPr>
-                <w:noProof/>
-                <w:webHidden/>
-              </w:rPr>
-              <w:fldChar w:fldCharType="begin"/>
-            </w:r>
-            <w:r>
-              <w:rPr>
-                <w:noProof/>
-                <w:webHidden/>
-              </w:rPr>
-              <w:instrText xml:space="preserve"> PAGEREF _Toc513900978 \h </w:instrText>
-            </w:r>
-            <w:r>
-              <w:rPr>
-                <w:noProof/>
-                <w:webHidden/>
-              </w:rPr>
-            </w:r>
-            <w:r>
-              <w:rPr>
-                <w:noProof/>
-                <w:webHidden/>
-              </w:rPr>
-              <w:fldChar w:fldCharType="separate"/>
-            </w:r>
-            <w:r>
-              <w:rPr>
-                <w:noProof/>
-                <w:webHidden/>
-              </w:rPr>
-              <w:t>15</w:t>
-            </w:r>
-            <w:r>
-              <w:rPr>
-                <w:noProof/>
-                <w:webHidden/>
-              </w:rPr>
-              <w:fldChar w:fldCharType="end"/>
-            </w:r>
-          </w:hyperlink>
-        </w:p>
-        <w:p>
-          <w:pPr>
-            <w:pStyle w:val="TOC2"/>
-            <w:tabs>
-              <w:tab w:val="left" w:pos="880"/>
-              <w:tab w:val="right" w:leader="dot" w:pos="8630"/>
-            </w:tabs>
-            <w:rPr>
-              <w:rFonts w:asciiTheme="minorHAnsi" w:eastAsiaTheme="minorEastAsia" w:hAnsiTheme="minorHAnsi"/>
-              <w:noProof/>
-              <w:sz w:val="22"/>
-            </w:rPr>
-          </w:pPr>
-          <w:hyperlink w:anchor="_Toc513900979" w:history="1">
-            <w:r>
-              <w:rPr>
-                <w:rStyle w:val="Hyperlink"/>
-                <w:noProof/>
-              </w:rPr>
-              <w:t>3.2</w:t>
-            </w:r>
-            <w:r>
-              <w:rPr>
-                <w:rFonts w:asciiTheme="minorHAnsi" w:eastAsiaTheme="minorEastAsia" w:hAnsiTheme="minorHAnsi"/>
-                <w:noProof/>
-                <w:sz w:val="22"/>
-              </w:rPr>
-              <w:tab/>
-            </w:r>
-            <w:r>
-              <w:rPr>
-                <w:rStyle w:val="Hyperlink"/>
-                <w:noProof/>
-              </w:rPr>
-              <w:t>Using the MW Calculator module</w:t>
-            </w:r>
-            <w:r>
-              <w:rPr>
-                <w:noProof/>
-                <w:webHidden/>
-              </w:rPr>
-              <w:tab/>
-            </w:r>
-            <w:r>
-              <w:rPr>
-                <w:noProof/>
-                <w:webHidden/>
-              </w:rPr>
-              <w:fldChar w:fldCharType="begin"/>
-            </w:r>
-            <w:r>
-              <w:rPr>
-                <w:noProof/>
-                <w:webHidden/>
-              </w:rPr>
-              <w:instrText xml:space="preserve"> PAGEREF _Toc513900979 \h </w:instrText>
-            </w:r>
-            <w:r>
-              <w:rPr>
-                <w:noProof/>
-                <w:webHidden/>
-              </w:rPr>
-            </w:r>
-            <w:r>
-              <w:rPr>
-                <w:noProof/>
-                <w:webHidden/>
-              </w:rPr>
-              <w:fldChar w:fldCharType="separate"/>
-            </w:r>
-            <w:r>
-              <w:rPr>
-                <w:noProof/>
-                <w:webHidden/>
-              </w:rPr>
-              <w:t>15</w:t>
-            </w:r>
-            <w:r>
-              <w:rPr>
-                <w:noProof/>
-                <w:webHidden/>
-              </w:rPr>
-              <w:fldChar w:fldCharType="end"/>
-            </w:r>
-          </w:hyperlink>
-        </w:p>
-        <w:p>
-          <w:pPr>
-            <w:pStyle w:val="TOC2"/>
-            <w:tabs>
-              <w:tab w:val="left" w:pos="880"/>
-              <w:tab w:val="right" w:leader="dot" w:pos="8630"/>
-            </w:tabs>
-            <w:rPr>
-              <w:rFonts w:asciiTheme="minorHAnsi" w:eastAsiaTheme="minorEastAsia" w:hAnsiTheme="minorHAnsi"/>
-              <w:noProof/>
-              <w:sz w:val="22"/>
-            </w:rPr>
-          </w:pPr>
-          <w:hyperlink w:anchor="_Toc513900980" w:history="1">
-            <w:r>
-              <w:rPr>
-                <w:rStyle w:val="Hyperlink"/>
-                <w:noProof/>
-              </w:rPr>
-              <w:t>3.3</w:t>
-            </w:r>
-            <w:r>
-              <w:rPr>
-                <w:rFonts w:asciiTheme="minorHAnsi" w:eastAsiaTheme="minorEastAsia" w:hAnsiTheme="minorHAnsi"/>
-                <w:noProof/>
-                <w:sz w:val="22"/>
-              </w:rPr>
-              <w:tab/>
-            </w:r>
-            <w:r>
-              <w:rPr>
-                <w:rStyle w:val="Hyperlink"/>
-                <w:noProof/>
-              </w:rPr>
-              <w:t>Using the Mass Filter Generator module</w:t>
-            </w:r>
-            <w:r>
-              <w:rPr>
-                <w:noProof/>
-                <w:webHidden/>
-              </w:rPr>
-              <w:tab/>
-            </w:r>
-            <w:r>
-              <w:rPr>
-                <w:noProof/>
-                <w:webHidden/>
-              </w:rPr>
-              <w:fldChar w:fldCharType="begin"/>
-            </w:r>
-            <w:r>
-              <w:rPr>
-                <w:noProof/>
-                <w:webHidden/>
-              </w:rPr>
-              <w:instrText xml:space="preserve"> PAGEREF _Toc513900980 \h </w:instrText>
-            </w:r>
-            <w:r>
-              <w:rPr>
-                <w:noProof/>
-                <w:webHidden/>
-              </w:rPr>
-            </w:r>
-            <w:r>
-              <w:rPr>
-                <w:noProof/>
-                <w:webHidden/>
-              </w:rPr>
-              <w:fldChar w:fldCharType="separate"/>
-            </w:r>
-            <w:r>
-              <w:rPr>
-                <w:noProof/>
-                <w:webHidden/>
-              </w:rPr>
-              <w:t>15</w:t>
-            </w:r>
-            <w:r>
-              <w:rPr>
-                <w:noProof/>
-                <w:webHidden/>
-              </w:rPr>
-              <w:fldChar w:fldCharType="end"/>
-            </w:r>
-          </w:hyperlink>
-        </w:p>
-        <w:p>
-          <w:pPr>
-            <w:pStyle w:val="TOC2"/>
-            <w:tabs>
-              <w:tab w:val="left" w:pos="880"/>
-              <w:tab w:val="right" w:leader="dot" w:pos="8630"/>
-            </w:tabs>
-            <w:rPr>
-              <w:rFonts w:asciiTheme="minorHAnsi" w:eastAsiaTheme="minorEastAsia" w:hAnsiTheme="minorHAnsi"/>
-              <w:noProof/>
-              <w:sz w:val="22"/>
-            </w:rPr>
-          </w:pPr>
-          <w:hyperlink w:anchor="_Toc513900981" w:history="1">
-            <w:r>
-              <w:rPr>
-                <w:rStyle w:val="Hyperlink"/>
-                <w:noProof/>
-              </w:rPr>
-              <w:t>3.4</w:t>
-            </w:r>
-            <w:r>
-              <w:rPr>
-                <w:rFonts w:asciiTheme="minorHAnsi" w:eastAsiaTheme="minorEastAsia" w:hAnsiTheme="minorHAnsi"/>
-                <w:noProof/>
-                <w:sz w:val="22"/>
-              </w:rPr>
-              <w:tab/>
-            </w:r>
-            <w:r>
-              <w:rPr>
-                <w:rStyle w:val="Hyperlink"/>
-                <w:noProof/>
-              </w:rPr>
-              <w:t>Using Mass List Analyzer</w:t>
-            </w:r>
-            <w:r>
-              <w:rPr>
-                <w:noProof/>
-                <w:webHidden/>
-              </w:rPr>
-              <w:tab/>
-            </w:r>
-            <w:r>
-              <w:rPr>
-                <w:noProof/>
-                <w:webHidden/>
-              </w:rPr>
-              <w:fldChar w:fldCharType="begin"/>
-            </w:r>
-            <w:r>
-              <w:rPr>
-                <w:noProof/>
-                <w:webHidden/>
-              </w:rPr>
-              <w:instrText xml:space="preserve"> PAGEREF _Toc513900981 \h </w:instrText>
-            </w:r>
-            <w:r>
-              <w:rPr>
-                <w:noProof/>
-                <w:webHidden/>
-              </w:rPr>
-            </w:r>
-            <w:r>
-              <w:rPr>
-                <w:noProof/>
-                <w:webHidden/>
-              </w:rPr>
-              <w:fldChar w:fldCharType="separate"/>
-            </w:r>
-            <w:r>
-              <w:rPr>
-                <w:noProof/>
-                <w:webHidden/>
-              </w:rPr>
-              <w:t>15</w:t>
-            </w:r>
-            <w:r>
-              <w:rPr>
-                <w:noProof/>
-                <w:webHidden/>
-              </w:rPr>
-              <w:fldChar w:fldCharType="end"/>
-            </w:r>
-          </w:hyperlink>
-        </w:p>
-        <w:p>
-          <w:pPr>
-            <w:pStyle w:val="TOC2"/>
-            <w:tabs>
-              <w:tab w:val="left" w:pos="880"/>
-              <w:tab w:val="right" w:leader="dot" w:pos="8630"/>
-            </w:tabs>
-            <w:rPr>
-              <w:rFonts w:asciiTheme="minorHAnsi" w:eastAsiaTheme="minorEastAsia" w:hAnsiTheme="minorHAnsi"/>
-              <w:noProof/>
-              <w:sz w:val="22"/>
-            </w:rPr>
-          </w:pPr>
-          <w:hyperlink w:anchor="_Toc513900982" w:history="1">
-            <w:r>
-              <w:rPr>
-                <w:rStyle w:val="Hyperlink"/>
-                <w:noProof/>
-              </w:rPr>
-              <w:t>3.5</w:t>
-            </w:r>
-            <w:r>
-              <w:rPr>
-                <w:rFonts w:asciiTheme="minorHAnsi" w:eastAsiaTheme="minorEastAsia" w:hAnsiTheme="minorHAnsi"/>
-                <w:noProof/>
-                <w:sz w:val="22"/>
-              </w:rPr>
-              <w:tab/>
-            </w:r>
-            <w:r>
-              <w:rPr>
-                <w:rStyle w:val="Hyperlink"/>
-                <w:noProof/>
-              </w:rPr>
-              <w:t>Using Peptide DB Search</w:t>
-            </w:r>
-            <w:r>
-              <w:rPr>
-                <w:noProof/>
-                <w:webHidden/>
-              </w:rPr>
-              <w:tab/>
-            </w:r>
-            <w:r>
-              <w:rPr>
-                <w:noProof/>
-                <w:webHidden/>
-              </w:rPr>
-              <w:fldChar w:fldCharType="begin"/>
-            </w:r>
-            <w:r>
-              <w:rPr>
-                <w:noProof/>
-                <w:webHidden/>
-              </w:rPr>
-              <w:instrText xml:space="preserve"> PAGEREF _Toc513900982 \h </w:instrText>
-            </w:r>
-            <w:r>
-              <w:rPr>
-                <w:noProof/>
-                <w:webHidden/>
-              </w:rPr>
-            </w:r>
-            <w:r>
-              <w:rPr>
-                <w:noProof/>
-                <w:webHidden/>
-              </w:rPr>
-              <w:fldChar w:fldCharType="separate"/>
-            </w:r>
-            <w:r>
-              <w:rPr>
-                <w:noProof/>
-                <w:webHidden/>
-              </w:rPr>
-              <w:t>16</w:t>
-            </w:r>
-            <w:r>
-              <w:rPr>
-                <w:noProof/>
-                <w:webHidden/>
-              </w:rPr>
-              <w:fldChar w:fldCharType="end"/>
-            </w:r>
-          </w:hyperlink>
-        </w:p>
-        <w:p>
-          <w:pPr>
-            <w:pStyle w:val="TOC1"/>
-            <w:tabs>
-              <w:tab w:val="left" w:pos="440"/>
-              <w:tab w:val="right" w:leader="dot" w:pos="8630"/>
-            </w:tabs>
-            <w:rPr>
-              <w:rFonts w:asciiTheme="minorHAnsi" w:eastAsiaTheme="minorEastAsia" w:hAnsiTheme="minorHAnsi"/>
-              <w:noProof/>
-              <w:sz w:val="22"/>
-            </w:rPr>
-          </w:pPr>
-          <w:hyperlink w:anchor="_Toc513900983" w:history="1">
-            <w:r>
-              <w:rPr>
-                <w:rStyle w:val="Hyperlink"/>
-                <w:noProof/>
-              </w:rPr>
-              <w:t>4.</w:t>
-            </w:r>
-            <w:r>
-              <w:rPr>
-                <w:rFonts w:asciiTheme="minorHAnsi" w:eastAsiaTheme="minorEastAsia" w:hAnsiTheme="minorHAnsi"/>
-                <w:noProof/>
-                <w:sz w:val="22"/>
-              </w:rPr>
-              <w:tab/>
-            </w:r>
-            <w:r>
-              <w:rPr>
-                <w:rStyle w:val="Hyperlink"/>
-                <w:noProof/>
-              </w:rPr>
-              <w:t>Contacts</w:t>
-            </w:r>
-            <w:r>
-              <w:rPr>
-                <w:noProof/>
-                <w:webHidden/>
-              </w:rPr>
-              <w:tab/>
-            </w:r>
-            <w:r>
-              <w:rPr>
-                <w:noProof/>
-                <w:webHidden/>
-              </w:rPr>
-              <w:fldChar w:fldCharType="begin"/>
-            </w:r>
-            <w:r>
-              <w:rPr>
-                <w:noProof/>
-                <w:webHidden/>
-              </w:rPr>
-              <w:instrText xml:space="preserve"> PAGEREF _Toc513900983 \h </w:instrText>
-            </w:r>
-            <w:r>
-              <w:rPr>
-                <w:noProof/>
-                <w:webHidden/>
-              </w:rPr>
-            </w:r>
-            <w:r>
-              <w:rPr>
-                <w:noProof/>
-                <w:webHidden/>
-              </w:rPr>
-              <w:fldChar w:fldCharType="separate"/>
-            </w:r>
-            <w:r>
-              <w:rPr>
-                <w:noProof/>
-                <w:webHidden/>
-              </w:rPr>
-              <w:t>18</w:t>
+              <w:t>17</w:t>
             </w:r>
             <w:r>
               <w:rPr>
@@ -1747,22 +1794,22 @@
       <w:pPr>
         <w:pStyle w:val="Heading1"/>
       </w:pPr>
-      <w:bookmarkStart w:id="0" w:name="_Toc513900968"/>
+      <w:bookmarkStart w:id="1" w:name="_Toc16445091"/>
       <w:r>
         <w:lastRenderedPageBreak/>
         <w:t>Introduction</w:t>
       </w:r>
-      <w:bookmarkEnd w:id="0"/>
+      <w:bookmarkEnd w:id="1"/>
     </w:p>
     <w:p>
       <w:pPr>
         <w:pStyle w:val="Heading2"/>
       </w:pPr>
-      <w:bookmarkStart w:id="1" w:name="_Toc513900969"/>
+      <w:bookmarkStart w:id="2" w:name="_Toc16445092"/>
       <w:r>
         <w:t>Software overview</w:t>
       </w:r>
-      <w:bookmarkEnd w:id="1"/>
+      <w:bookmarkEnd w:id="2"/>
     </w:p>
     <w:p>
       <w:r>
@@ -1887,11 +1934,20 @@
       <w:pPr>
         <w:pStyle w:val="Heading2"/>
       </w:pPr>
-      <w:bookmarkStart w:id="2" w:name="_Toc513900970"/>
-      <w:r>
-        <w:t>Hardware requirement</w:t>
-      </w:r>
-      <w:bookmarkEnd w:id="2"/>
+      <w:bookmarkStart w:id="3" w:name="_Toc16445093"/>
+      <w:r>
+        <w:t>Hardware</w:t>
+      </w:r>
+      <w:r>
+        <w:t xml:space="preserve">, software and OS </w:t>
+      </w:r>
+      <w:r>
+        <w:t>requirement</w:t>
+      </w:r>
+      <w:r>
+        <w:t>s</w:t>
+      </w:r>
+      <w:bookmarkEnd w:id="3"/>
     </w:p>
     <w:p>
       <w:r>
@@ -1907,17 +1963,20 @@
         <w:t xml:space="preserve"> Nevertheless, it may be possible for the software to work on other versions of the .NET Framework.</w:t>
       </w:r>
       <w:r>
+        <w:t xml:space="preserve"> PIT is not configured to access automatically folders for which high privileges are required (e.g. the Windows default program folder). If you select a folder that requires Administrator privileges, PIT will be able to read files but will not be able to write results files to this location. Such a behavior can be change by the user.</w:t>
+      </w:r>
+      <w:r>
         <w:tab/>
       </w:r>
       <w:r>
         <w:br/>
       </w:r>
       <w:r>
-        <w:t xml:space="preserve">The architecture of the program requires processing power and disk writing speed to obtain the fastest parsing performance. Slow CPUs and older HDD will affect the processing time. </w:t>
-      </w:r>
-      <w:proofErr w:type="gramStart"/>
-      <w:r>
-        <w:t xml:space="preserve">As </w:t>
+        <w:t xml:space="preserve">The architecture of the program requires processing power and disk writing speed to obtain </w:t>
+      </w:r>
+      <w:r>
+        <w:lastRenderedPageBreak/>
+        <w:t xml:space="preserve">the fastest parsing performance. Slow CPUs and older HDD will affect the processing time. As </w:t>
       </w:r>
       <w:r>
         <w:t xml:space="preserve">a </w:t>
@@ -1947,11 +2006,7 @@
         <w:t>using</w:t>
       </w:r>
       <w:r>
-        <w:t xml:space="preserve"> a system comprising an Intel Core i7-4510U CPU </w:t>
-      </w:r>
-      <w:r>
-        <w:lastRenderedPageBreak/>
-        <w:t xml:space="preserve">@2.00 GHz </w:t>
+        <w:t xml:space="preserve"> a system comprising an Intel Core i7-4510U CPU @2.00 GHz </w:t>
       </w:r>
       <w:r>
         <w:t xml:space="preserve">and a 5400 rpm / 8 MB cache HDD, </w:t>
@@ -1959,7 +2014,6 @@
       <w:r>
         <w:t>while a fasta file containing over 56,000 entries will be parsed with the second module in about 35 seconds using the same system.</w:t>
       </w:r>
-      <w:proofErr w:type="gramEnd"/>
       <w:r>
         <w:t xml:space="preserve">  The third module </w:t>
       </w:r>
@@ -1968,6 +2022,23 @@
       </w:r>
       <w:r>
         <w:t>ntries in about one millisecond and the fourth module displays even faster speed.</w:t>
+      </w:r>
+    </w:p>
+    <w:p>
+      <w:r>
+        <w:t>P</w:t>
+      </w:r>
+      <w:r>
+        <w:t>TM Parser, MW Calculator and MGF write</w:t>
+      </w:r>
+      <w:r>
+        <w:t xml:space="preserve"> temporary file</w:t>
+      </w:r>
+      <w:r>
+        <w:t>s</w:t>
+      </w:r>
+      <w:r>
+        <w:t xml:space="preserve"> in the temporary folder of the computer. Depending on the result of the parsing operation, the file is either moved to the chosen output destination or deleted. Make sure your OS partition has enough memory to host the temporary file.</w:t>
       </w:r>
     </w:p>
     <w:p>
@@ -1981,26 +2052,24 @@
         </w:sectPr>
       </w:pPr>
       <w:r>
-        <w:t>P</w:t>
-      </w:r>
-      <w:r>
-        <w:t>TM Parser, MW Calculator and MGF write</w:t>
-      </w:r>
-      <w:r>
-        <w:t xml:space="preserve"> temporary file</w:t>
-      </w:r>
-      <w:r>
-        <w:t>s</w:t>
-      </w:r>
-      <w:r>
-        <w:t xml:space="preserve"> in the temporary folder of the computer. Depending on the result of the parsing operation, the file is either moved to the chosen output destination or deleted. Make sure your OS partition has enough memory to host the temporary file.</w:t>
+        <w:t>The PIR command tool is written in Java</w:t>
+      </w:r>
+      <w:r>
+        <w:rPr>
+          <w:rFonts w:cs="Times New Roman"/>
+          <w:vertAlign w:val="superscript"/>
+        </w:rPr>
+        <w:t>®</w:t>
+      </w:r>
+      <w:r>
+        <w:t>. Please make sure the most current version in installed on your machine.</w:t>
       </w:r>
     </w:p>
     <w:p>
       <w:pPr>
         <w:pStyle w:val="Heading1"/>
       </w:pPr>
-      <w:bookmarkStart w:id="3" w:name="_Toc513900971"/>
+      <w:bookmarkStart w:id="4" w:name="_Toc16445094"/>
       <w:r>
         <w:lastRenderedPageBreak/>
         <w:t>Us</w:t>
@@ -2011,17 +2080,17 @@
       <w:r>
         <w:t xml:space="preserve"> the software</w:t>
       </w:r>
-      <w:bookmarkEnd w:id="3"/>
+      <w:bookmarkEnd w:id="4"/>
     </w:p>
     <w:p>
       <w:pPr>
         <w:pStyle w:val="Heading2"/>
       </w:pPr>
-      <w:bookmarkStart w:id="4" w:name="_Toc513900972"/>
+      <w:bookmarkStart w:id="5" w:name="_Toc16445095"/>
       <w:r>
         <w:t>PTM Parser</w:t>
       </w:r>
-      <w:bookmarkEnd w:id="4"/>
+      <w:bookmarkEnd w:id="5"/>
     </w:p>
     <w:p>
       <w:r>
@@ -2052,7 +2121,7 @@
           <w:noProof/>
         </w:rPr>
         <w:drawing>
-          <wp:inline distT="0" distB="0" distL="0" distR="0">
+          <wp:inline distT="0" distB="0" distL="0" distR="0" wp14:anchorId="463EE5AC" wp14:editId="75FDDCA2">
             <wp:extent cx="5943600" cy="2741295"/>
             <wp:effectExtent l="0" t="0" r="0" b="1905"/>
             <wp:docPr id="13" name="Picture 13"/>
@@ -2130,7 +2199,7 @@
       </w:pPr>
       <w:r>
         <w:drawing>
-          <wp:anchor distT="0" distB="0" distL="114300" distR="114300" simplePos="0" relativeHeight="251658240" behindDoc="0" locked="0" layoutInCell="1" allowOverlap="1">
+          <wp:anchor distT="0" distB="0" distL="114300" distR="114300" simplePos="0" relativeHeight="251658240" behindDoc="0" locked="0" layoutInCell="1" allowOverlap="1" wp14:anchorId="27063B4C" wp14:editId="351DA39C">
             <wp:simplePos x="0" y="0"/>
             <wp:positionH relativeFrom="column">
               <wp:posOffset>1905</wp:posOffset>
@@ -2399,7 +2468,7 @@
           <w:noProof/>
         </w:rPr>
         <w:drawing>
-          <wp:inline distT="0" distB="0" distL="0" distR="0">
+          <wp:inline distT="0" distB="0" distL="0" distR="0" wp14:anchorId="4D1A58B6" wp14:editId="06CA0B13">
             <wp:extent cx="5478145" cy="1359535"/>
             <wp:effectExtent l="0" t="0" r="8255" b="0"/>
             <wp:docPr id="1" name="Picture 1"/>
@@ -2499,7 +2568,7 @@
       </w:pPr>
       <w:r>
         <w:drawing>
-          <wp:anchor distT="0" distB="0" distL="114300" distR="114300" simplePos="0" relativeHeight="251660288" behindDoc="0" locked="0" layoutInCell="1" allowOverlap="1" wp14:anchorId="3E74917B" wp14:editId="18FDDF7F">
+          <wp:anchor distT="0" distB="0" distL="114300" distR="114300" simplePos="0" relativeHeight="251660288" behindDoc="0" locked="0" layoutInCell="1" allowOverlap="1" wp14:anchorId="101779EC" wp14:editId="6FAD180A">
             <wp:simplePos x="0" y="0"/>
             <wp:positionH relativeFrom="column">
               <wp:posOffset>1905</wp:posOffset>
@@ -2605,7 +2674,7 @@
       </w:pPr>
       <w:r>
         <w:drawing>
-          <wp:anchor distT="0" distB="0" distL="114300" distR="114300" simplePos="0" relativeHeight="251662336" behindDoc="0" locked="0" layoutInCell="1" allowOverlap="1" wp14:anchorId="2A901479" wp14:editId="746E4051">
+          <wp:anchor distT="0" distB="0" distL="114300" distR="114300" simplePos="0" relativeHeight="251662336" behindDoc="0" locked="0" layoutInCell="1" allowOverlap="1" wp14:anchorId="5E803882" wp14:editId="7804BD3F">
             <wp:simplePos x="0" y="0"/>
             <wp:positionH relativeFrom="column">
               <wp:posOffset>1905</wp:posOffset>
@@ -2662,12 +2731,10 @@
       </w:r>
     </w:p>
     <w:p>
-      <w:bookmarkStart w:id="5" w:name="_GoBack"/>
       <w:r>
         <w:t>If you want to merge the result file with an existing .fasta database, check the “Merge DBs” box and the program will prompt for selection of the desired fasta file once it is ready to write the output file.</w:t>
       </w:r>
     </w:p>
-    <w:bookmarkEnd w:id="5"/>
     <w:p>
       <w:r>
         <w:t>Once the process is completed, you can check the result file pressing the “Open File Result” button.</w:t>
@@ -2685,7 +2752,7 @@
       <w:pPr>
         <w:pStyle w:val="Heading2"/>
       </w:pPr>
-      <w:bookmarkStart w:id="6" w:name="_Toc513900973"/>
+      <w:bookmarkStart w:id="6" w:name="_Toc16445096"/>
       <w:r>
         <w:lastRenderedPageBreak/>
         <w:t>MW Calculator</w:t>
@@ -2746,7 +2813,7 @@
           <w:noProof/>
         </w:rPr>
         <w:drawing>
-          <wp:inline distT="0" distB="0" distL="0" distR="0">
+          <wp:inline distT="0" distB="0" distL="0" distR="0" wp14:anchorId="68DD1AE9" wp14:editId="055E54C2">
             <wp:extent cx="5943600" cy="2741295"/>
             <wp:effectExtent l="0" t="0" r="0" b="1905"/>
             <wp:docPr id="14" name="Picture 14"/>
@@ -2818,7 +2885,7 @@
       </w:pPr>
       <w:r>
         <w:drawing>
-          <wp:anchor distT="0" distB="0" distL="114300" distR="114300" simplePos="0" relativeHeight="251664384" behindDoc="0" locked="0" layoutInCell="1" allowOverlap="1" wp14:anchorId="3D7B61AD" wp14:editId="415F0C27">
+          <wp:anchor distT="0" distB="0" distL="114300" distR="114300" simplePos="0" relativeHeight="251664384" behindDoc="0" locked="0" layoutInCell="1" allowOverlap="1" wp14:anchorId="0EE65079" wp14:editId="34A9FC10">
             <wp:simplePos x="0" y="0"/>
             <wp:positionH relativeFrom="column">
               <wp:posOffset>1905</wp:posOffset>
@@ -2908,7 +2975,7 @@
       </w:pPr>
       <w:r>
         <w:drawing>
-          <wp:anchor distT="0" distB="0" distL="114300" distR="114300" simplePos="0" relativeHeight="251666432" behindDoc="0" locked="0" layoutInCell="1" allowOverlap="1" wp14:anchorId="480658EF" wp14:editId="368E9F38">
+          <wp:anchor distT="0" distB="0" distL="114300" distR="114300" simplePos="0" relativeHeight="251666432" behindDoc="0" locked="0" layoutInCell="1" allowOverlap="1" wp14:anchorId="7837BDF0" wp14:editId="0D7E8F03">
             <wp:simplePos x="0" y="0"/>
             <wp:positionH relativeFrom="column">
               <wp:posOffset>1905</wp:posOffset>
@@ -2995,7 +3062,7 @@
       </w:pPr>
       <w:r>
         <w:drawing>
-          <wp:anchor distT="0" distB="0" distL="114300" distR="114300" simplePos="0" relativeHeight="251668480" behindDoc="0" locked="0" layoutInCell="1" allowOverlap="1" wp14:anchorId="56095EB1" wp14:editId="408283BE">
+          <wp:anchor distT="0" distB="0" distL="114300" distR="114300" simplePos="0" relativeHeight="251668480" behindDoc="0" locked="0" layoutInCell="1" allowOverlap="1" wp14:anchorId="4B410C14" wp14:editId="197938A1">
             <wp:simplePos x="0" y="0"/>
             <wp:positionH relativeFrom="column">
               <wp:posOffset>1905</wp:posOffset>
@@ -3068,7 +3135,7 @@
       <w:pPr>
         <w:pStyle w:val="Heading2"/>
       </w:pPr>
-      <w:bookmarkStart w:id="7" w:name="_Toc513900974"/>
+      <w:bookmarkStart w:id="7" w:name="_Toc16445097"/>
       <w:r>
         <w:lastRenderedPageBreak/>
         <w:t>Mass Filter Generator</w:t>
@@ -3089,7 +3156,7 @@
           <w:noProof/>
         </w:rPr>
         <w:drawing>
-          <wp:inline distT="0" distB="0" distL="0" distR="0">
+          <wp:inline distT="0" distB="0" distL="0" distR="0" wp14:anchorId="5A7E3867" wp14:editId="37469EEF">
             <wp:extent cx="5943600" cy="2741295"/>
             <wp:effectExtent l="0" t="0" r="0" b="1905"/>
             <wp:docPr id="15" name="Picture 15"/>
@@ -3167,7 +3234,7 @@
       </w:pPr>
       <w:r>
         <w:drawing>
-          <wp:anchor distT="0" distB="0" distL="114300" distR="114300" simplePos="0" relativeHeight="251670528" behindDoc="0" locked="0" layoutInCell="1" allowOverlap="1" wp14:anchorId="3C2484C9" wp14:editId="6006E716">
+          <wp:anchor distT="0" distB="0" distL="114300" distR="114300" simplePos="0" relativeHeight="251670528" behindDoc="0" locked="0" layoutInCell="1" allowOverlap="1" wp14:anchorId="2B4C16A9" wp14:editId="210E1116">
             <wp:simplePos x="0" y="0"/>
             <wp:positionH relativeFrom="column">
               <wp:posOffset>1905</wp:posOffset>
@@ -4021,7 +4088,7 @@
       </w:pPr>
       <w:r>
         <w:drawing>
-          <wp:anchor distT="0" distB="0" distL="114300" distR="114300" simplePos="0" relativeHeight="251672576" behindDoc="0" locked="0" layoutInCell="1" allowOverlap="1" wp14:anchorId="0A92328A" wp14:editId="25A99E91">
+          <wp:anchor distT="0" distB="0" distL="114300" distR="114300" simplePos="0" relativeHeight="251672576" behindDoc="0" locked="0" layoutInCell="1" allowOverlap="1" wp14:anchorId="33B23B9B" wp14:editId="57A56F24">
             <wp:simplePos x="0" y="0"/>
             <wp:positionH relativeFrom="column">
               <wp:posOffset>1905</wp:posOffset>
@@ -4120,7 +4187,7 @@
       <w:pPr>
         <w:pStyle w:val="Heading2"/>
       </w:pPr>
-      <w:bookmarkStart w:id="8" w:name="_Toc513900975"/>
+      <w:bookmarkStart w:id="8" w:name="_Toc16445098"/>
       <w:r>
         <w:lastRenderedPageBreak/>
         <w:t>Mass List Analyzer</w:t>
@@ -4141,7 +4208,7 @@
           <w:noProof/>
         </w:rPr>
         <w:drawing>
-          <wp:inline distT="0" distB="0" distL="0" distR="0">
+          <wp:inline distT="0" distB="0" distL="0" distR="0" wp14:anchorId="00A59D03" wp14:editId="6C8522E6">
             <wp:extent cx="5943600" cy="2741295"/>
             <wp:effectExtent l="0" t="0" r="0" b="1905"/>
             <wp:docPr id="16" name="Picture 16"/>
@@ -4220,7 +4287,7 @@
       </w:pPr>
       <w:r>
         <w:drawing>
-          <wp:anchor distT="0" distB="0" distL="114300" distR="114300" simplePos="0" relativeHeight="251674624" behindDoc="0" locked="0" layoutInCell="1" allowOverlap="1" wp14:anchorId="1FB1B72B" wp14:editId="7FCCAA95">
+          <wp:anchor distT="0" distB="0" distL="114300" distR="114300" simplePos="0" relativeHeight="251674624" behindDoc="0" locked="0" layoutInCell="1" allowOverlap="1" wp14:anchorId="4A98D534" wp14:editId="643816D0">
             <wp:simplePos x="0" y="0"/>
             <wp:positionH relativeFrom="column">
               <wp:posOffset>1905</wp:posOffset>
@@ -4342,7 +4409,7 @@
       </w:pPr>
       <w:r>
         <w:drawing>
-          <wp:anchor distT="0" distB="0" distL="114300" distR="114300" simplePos="0" relativeHeight="251676672" behindDoc="0" locked="0" layoutInCell="1" allowOverlap="1" wp14:anchorId="3EE7582C" wp14:editId="4C2E6986">
+          <wp:anchor distT="0" distB="0" distL="114300" distR="114300" simplePos="0" relativeHeight="251676672" behindDoc="0" locked="0" layoutInCell="1" allowOverlap="1" wp14:anchorId="56D00B1E" wp14:editId="06476AC6">
             <wp:simplePos x="0" y="0"/>
             <wp:positionH relativeFrom="column">
               <wp:posOffset>1905</wp:posOffset>
@@ -4436,7 +4503,7 @@
       </w:pPr>
       <w:r>
         <w:drawing>
-          <wp:anchor distT="0" distB="0" distL="114300" distR="114300" simplePos="0" relativeHeight="251678720" behindDoc="0" locked="0" layoutInCell="1" allowOverlap="1" wp14:anchorId="7957D431" wp14:editId="397447EC">
+          <wp:anchor distT="0" distB="0" distL="114300" distR="114300" simplePos="0" relativeHeight="251678720" behindDoc="0" locked="0" layoutInCell="1" allowOverlap="1" wp14:anchorId="7CD7DE7B" wp14:editId="007F0980">
             <wp:simplePos x="0" y="0"/>
             <wp:positionH relativeFrom="column">
               <wp:posOffset>1905</wp:posOffset>
@@ -4504,7 +4571,7 @@
         <w:pStyle w:val="Heading2"/>
       </w:pPr>
       <w:bookmarkStart w:id="9" w:name="_Toc511142608"/>
-      <w:bookmarkStart w:id="10" w:name="_Toc513900976"/>
+      <w:bookmarkStart w:id="10" w:name="_Toc16445099"/>
       <w:r>
         <w:t>Peptide DB Search</w:t>
       </w:r>
@@ -4539,7 +4606,7 @@
           <w:szCs w:val="20"/>
         </w:rPr>
         <w:drawing>
-          <wp:inline distT="0" distB="0" distL="0" distR="0">
+          <wp:inline distT="0" distB="0" distL="0" distR="0" wp14:anchorId="249C2DDF" wp14:editId="16988A99">
             <wp:extent cx="5937250" cy="2736850"/>
             <wp:effectExtent l="0" t="0" r="6350" b="6350"/>
             <wp:docPr id="20" name="Picture 20" descr="Figure6"/>
@@ -4646,7 +4713,7 @@
       </w:pPr>
       <w:r>
         <w:drawing>
-          <wp:anchor distT="0" distB="0" distL="114300" distR="114300" simplePos="0" relativeHeight="251680768" behindDoc="0" locked="0" layoutInCell="1" allowOverlap="1" wp14:anchorId="1FAFAE1B" wp14:editId="31B6FFDA">
+          <wp:anchor distT="0" distB="0" distL="114300" distR="114300" simplePos="0" relativeHeight="251680768" behindDoc="0" locked="0" layoutInCell="1" allowOverlap="1" wp14:anchorId="7509D29A" wp14:editId="14E15D4A">
             <wp:simplePos x="0" y="0"/>
             <wp:positionH relativeFrom="column">
               <wp:posOffset>1905</wp:posOffset>
@@ -4715,7 +4782,7 @@
       </w:pPr>
       <w:r>
         <w:drawing>
-          <wp:anchor distT="0" distB="0" distL="114300" distR="114300" simplePos="0" relativeHeight="251681792" behindDoc="0" locked="0" layoutInCell="1" allowOverlap="1" wp14:anchorId="548210F5" wp14:editId="1CD15AC7">
+          <wp:anchor distT="0" distB="0" distL="114300" distR="114300" simplePos="0" relativeHeight="251681792" behindDoc="0" locked="0" layoutInCell="1" allowOverlap="1" wp14:anchorId="24C49B01" wp14:editId="257B34E8">
             <wp:simplePos x="0" y="0"/>
             <wp:positionH relativeFrom="column">
               <wp:posOffset>1905</wp:posOffset>
@@ -4793,7 +4860,25 @@
     <w:p>
       <w:r>
         <w:lastRenderedPageBreak/>
-        <w:t xml:space="preserve">The software will show a csv file with a summary of the search parameter used and a list of protein matches including the number of peptides matched, the extended name of the protein, their database ID, their mass and the sequence of each matching peptide. </w:t>
+        <w:t xml:space="preserve">The software will show a </w:t>
+      </w:r>
+      <w:r>
+        <w:t>.</w:t>
+      </w:r>
+      <w:r>
+        <w:t>csv file with a summary of the search parameter used and a list of protein matches including the number of peptides matched, the extended name of the protein, their database ID, their mass</w:t>
+      </w:r>
+      <w:r>
+        <w:t xml:space="preserve">, </w:t>
+      </w:r>
+      <w:r>
+        <w:t>the sequence of each matching peptide</w:t>
+      </w:r>
+      <w:r>
+        <w:t xml:space="preserve"> with its intensity</w:t>
+      </w:r>
+      <w:r>
+        <w:t>, the sequence of any unique peptide with its intensity, the intensity of the proteins calculated using the 3 most intense peptides, the 3 most intense unique peptides or the most intense unique peptide.</w:t>
       </w:r>
     </w:p>
     <w:p>
@@ -4807,7 +4892,7 @@
       </w:pPr>
       <w:r>
         <w:drawing>
-          <wp:anchor distT="0" distB="0" distL="114300" distR="114300" simplePos="0" relativeHeight="251682816" behindDoc="0" locked="0" layoutInCell="1" allowOverlap="1" wp14:anchorId="26943A9E" wp14:editId="1F998D53">
+          <wp:anchor distT="0" distB="0" distL="114300" distR="114300" simplePos="0" relativeHeight="251682816" behindDoc="0" locked="0" layoutInCell="1" allowOverlap="1" wp14:anchorId="02A95CF6" wp14:editId="365FF115">
             <wp:simplePos x="0" y="0"/>
             <wp:positionH relativeFrom="column">
               <wp:posOffset>1905</wp:posOffset>
@@ -4874,7 +4959,13 @@
     </w:p>
     <w:p>
       <w:r>
-        <w:t>After each search, a log file will generated with the content of the status window.</w:t>
+        <w:t xml:space="preserve">After each search, a log file will </w:t>
+      </w:r>
+      <w:r>
+        <w:t xml:space="preserve">be </w:t>
+      </w:r>
+      <w:r>
+        <w:t>generated with the content of the status window.</w:t>
       </w:r>
     </w:p>
     <w:p>
@@ -4895,7 +4986,7 @@
       <w:pPr>
         <w:pStyle w:val="Heading1"/>
       </w:pPr>
-      <w:bookmarkStart w:id="11" w:name="_Toc513900977"/>
+      <w:bookmarkStart w:id="11" w:name="_Toc16445100"/>
       <w:r>
         <w:lastRenderedPageBreak/>
         <w:t>Examples</w:t>
@@ -4912,7 +5003,7 @@
       <w:pPr>
         <w:pStyle w:val="Heading2"/>
       </w:pPr>
-      <w:bookmarkStart w:id="12" w:name="_Toc513900978"/>
+      <w:bookmarkStart w:id="12" w:name="_Toc16445101"/>
       <w:r>
         <w:t>Using the PTM Parser</w:t>
       </w:r>
@@ -4938,15 +5029,7 @@
         <w:t>Q07008</w:t>
       </w:r>
       <w:r>
-        <w:t xml:space="preserve"> has a chain (from 1744 to 2531) and a signal peptide (from 1 to 18). The </w:t>
-      </w:r>
-      <w:proofErr w:type="gramStart"/>
-      <w:r>
-        <w:t>2</w:t>
-      </w:r>
-      <w:proofErr w:type="gramEnd"/>
-      <w:r>
-        <w:t xml:space="preserve"> identifiers in the fasta files are </w:t>
+        <w:t xml:space="preserve"> has a chain (from 1744 to 2531) and a signal peptide (from 1 to 18). The 2 identifiers in the fasta files are </w:t>
       </w:r>
       <w:r>
         <w:t>Q07008_CHAIN_1744_2531</w:t>
@@ -4966,7 +5049,7 @@
       <w:pPr>
         <w:pStyle w:val="Heading2"/>
       </w:pPr>
-      <w:bookmarkStart w:id="13" w:name="_Toc513900979"/>
+      <w:bookmarkStart w:id="13" w:name="_Toc16445102"/>
       <w:r>
         <w:t>Using the MW Calculator module</w:t>
       </w:r>
@@ -5006,7 +5089,7 @@
       <w:pPr>
         <w:pStyle w:val="Heading2"/>
       </w:pPr>
-      <w:bookmarkStart w:id="14" w:name="_Toc513900980"/>
+      <w:bookmarkStart w:id="14" w:name="_Toc16445103"/>
       <w:r>
         <w:t>Using the Mass Filter Generator module</w:t>
       </w:r>
@@ -5034,7 +5117,7 @@
       <w:pPr>
         <w:pStyle w:val="Heading2"/>
       </w:pPr>
-      <w:bookmarkStart w:id="15" w:name="_Toc513900981"/>
+      <w:bookmarkStart w:id="15" w:name="_Toc16445104"/>
       <w:r>
         <w:t>Using Mass List Analyzer</w:t>
       </w:r>
@@ -5057,23 +5140,7 @@
         <w:t xml:space="preserve"> csv files</w:t>
       </w:r>
       <w:r>
-        <w:t xml:space="preserve"> with 32 peaks each. The mass of each entry has been modified by subtraction of </w:t>
-      </w:r>
-      <w:proofErr w:type="gramStart"/>
-      <w:r>
-        <w:t>1</w:t>
-      </w:r>
-      <w:proofErr w:type="gramEnd"/>
-      <w:r>
-        <w:t xml:space="preserve"> Da, addition of 1 Da or addition of 0.3 Da to simulate similar spectra. Processing of these files with a mass range of </w:t>
-      </w:r>
-      <w:proofErr w:type="gramStart"/>
-      <w:r>
-        <w:t>0.5</w:t>
-      </w:r>
-      <w:proofErr w:type="gramEnd"/>
-      <w:r>
-        <w:t xml:space="preserve"> Da will produce an output file with 93 entries, 31 of which with 2 occurrences because two </w:t>
+        <w:t xml:space="preserve"> with 32 peaks each. The mass of each entry has been modified by subtraction of 1 Da, addition of 1 Da or addition of 0.3 Da to simulate similar spectra. Processing of these files with a mass range of 0.5 Da will produce an output file with 93 entries, 31 of which with 2 occurrences because two </w:t>
       </w:r>
       <w:r>
         <w:lastRenderedPageBreak/>
@@ -5086,12 +5153,22 @@
         <w:pStyle w:val="Heading2"/>
       </w:pPr>
       <w:bookmarkStart w:id="16" w:name="_Toc511142614"/>
-      <w:bookmarkStart w:id="17" w:name="_Toc513900982"/>
+      <w:bookmarkStart w:id="17" w:name="_Toc16445105"/>
       <w:r>
         <w:t>Using Peptide DB Search</w:t>
       </w:r>
       <w:bookmarkEnd w:id="16"/>
       <w:bookmarkEnd w:id="17"/>
+    </w:p>
+    <w:p>
+      <w:r>
+        <w:t xml:space="preserve">The example for this module is the folder “Example PDBS”, which contains two database with 2 proteins (one with and one without protein masses) and a peptide list file with 31 entries. The software will create the database for the command line tool and then search the peptide list against it. Using a minimum #AA equal to 5 and two peptides per protein as filtering criteria, the result file will have two proteins, one with 3 matches and one with 24 matches. You can repeat the search using the database without the protein masses to see how the result file changes.  </w:t>
+      </w:r>
+    </w:p>
+    <w:p>
+      <w:r>
+        <w:t xml:space="preserve">Please note that the .list file processing output 0 for all intensities. </w:t>
+      </w:r>
     </w:p>
     <w:p>
       <w:pPr>
@@ -5103,35 +5180,12 @@
           <w:docGrid w:linePitch="360"/>
         </w:sectPr>
       </w:pPr>
-      <w:r>
-        <w:t xml:space="preserve">The example for this module is the folder “Example PDBS”, which contains two database with 2 proteins (one with and one without protein masses) and a peptide list file with 31 entries. The software will create the database for the command line tool and then search the peptide list against it. Using a minimum #AA equal to 5 and two peptides per protein as filtering criteria, the result file will have two proteins, one with </w:t>
-      </w:r>
-      <w:proofErr w:type="gramStart"/>
-      <w:r>
-        <w:t>3</w:t>
-      </w:r>
-      <w:proofErr w:type="gramEnd"/>
-      <w:r>
-        <w:t xml:space="preserve"> matches and one with 24 matches. You can repeat the search using the database without the protein masses to see how the result file changes.  </w:t>
-      </w:r>
-    </w:p>
-    <w:p/>
-    <w:p>
-      <w:pPr>
-        <w:sectPr>
-          <w:headerReference w:type="default" r:id="rId25"/>
-          <w:pgSz w:w="12240" w:h="15840"/>
-          <w:pgMar w:top="1440" w:right="1440" w:bottom="1440" w:left="1440" w:header="720" w:footer="720" w:gutter="0"/>
-          <w:cols w:space="720"/>
-          <w:docGrid w:linePitch="360"/>
-        </w:sectPr>
-      </w:pPr>
     </w:p>
     <w:p>
       <w:pPr>
         <w:pStyle w:val="Heading1"/>
       </w:pPr>
-      <w:bookmarkStart w:id="18" w:name="_Toc513900983"/>
+      <w:bookmarkStart w:id="18" w:name="_Toc16445106"/>
       <w:r>
         <w:lastRenderedPageBreak/>
         <w:t>Contacts</w:t>
@@ -5142,7 +5196,7 @@
       <w:r>
         <w:t xml:space="preserve">If you want to know more about PIT, report a bug, request a modification or a feature implementation, please contact Dr. Fabrizio Donnarumma at </w:t>
       </w:r>
-      <w:hyperlink r:id="rId26" w:history="1">
+      <w:hyperlink r:id="rId25" w:history="1">
         <w:r>
           <w:rPr>
             <w:rStyle w:val="Hyperlink"/>
@@ -5155,7 +5209,7 @@
       </w:r>
     </w:p>
     <w:sectPr>
-      <w:headerReference w:type="default" r:id="rId27"/>
+      <w:headerReference w:type="default" r:id="rId26"/>
       <w:pgSz w:w="12240" w:h="15840"/>
       <w:pgMar w:top="1440" w:right="1440" w:bottom="1440" w:left="1440" w:header="720" w:footer="720" w:gutter="0"/>
       <w:cols w:space="720"/>
@@ -5166,7 +5220,7 @@
 </file>
 
 <file path=word/endnotes.xml><?xml version="1.0" encoding="utf-8"?>
-<w:endnotes xmlns:wpc="http://schemas.microsoft.com/office/word/2010/wordprocessingCanvas" xmlns:cx="http://schemas.microsoft.com/office/drawing/2014/chartex" xmlns:cx1="http://schemas.microsoft.com/office/drawing/2015/9/8/chartex" xmlns:mc="http://schemas.openxmlformats.org/markup-compatibility/2006" xmlns:o="urn:schemas-microsoft-com:office:office" xmlns:r="http://schemas.openxmlformats.org/officeDocument/2006/relationships" xmlns:m="http://schemas.openxmlformats.org/officeDocument/2006/math" xmlns:v="urn:schemas-microsoft-com:vml" xmlns:wp14="http://schemas.microsoft.com/office/word/2010/wordprocessingDrawing" xmlns:wp="http://schemas.openxmlformats.org/drawingml/2006/wordprocessingDrawing" xmlns:w10="urn:schemas-microsoft-com:office:word" xmlns:w="http://schemas.openxmlformats.org/wordprocessingml/2006/main" xmlns:w14="http://schemas.microsoft.com/office/word/2010/wordml" xmlns:w15="http://schemas.microsoft.com/office/word/2012/wordml" xmlns:w16se="http://schemas.microsoft.com/office/word/2015/wordml/symex" xmlns:wpg="http://schemas.microsoft.com/office/word/2010/wordprocessingGroup" xmlns:wpi="http://schemas.microsoft.com/office/word/2010/wordprocessingInk" xmlns:wne="http://schemas.microsoft.com/office/word/2006/wordml" xmlns:wps="http://schemas.microsoft.com/office/word/2010/wordprocessingShape" mc:Ignorable="w14 w15 w16se wp14">
+<w:endnotes xmlns:wpc="http://schemas.microsoft.com/office/word/2010/wordprocessingCanvas" xmlns:cx="http://schemas.microsoft.com/office/drawing/2014/chartex" xmlns:cx1="http://schemas.microsoft.com/office/drawing/2015/9/8/chartex" xmlns:cx2="http://schemas.microsoft.com/office/drawing/2015/10/21/chartex" xmlns:cx3="http://schemas.microsoft.com/office/drawing/2016/5/9/chartex" xmlns:cx4="http://schemas.microsoft.com/office/drawing/2016/5/10/chartex" xmlns:cx5="http://schemas.microsoft.com/office/drawing/2016/5/11/chartex" xmlns:cx6="http://schemas.microsoft.com/office/drawing/2016/5/12/chartex" xmlns:cx7="http://schemas.microsoft.com/office/drawing/2016/5/13/chartex" xmlns:cx8="http://schemas.microsoft.com/office/drawing/2016/5/14/chartex" xmlns:mc="http://schemas.openxmlformats.org/markup-compatibility/2006" xmlns:aink="http://schemas.microsoft.com/office/drawing/2016/ink" xmlns:am3d="http://schemas.microsoft.com/office/drawing/2017/model3d" xmlns:o="urn:schemas-microsoft-com:office:office" xmlns:r="http://schemas.openxmlformats.org/officeDocument/2006/relationships" xmlns:m="http://schemas.openxmlformats.org/officeDocument/2006/math" xmlns:v="urn:schemas-microsoft-com:vml" xmlns:wp14="http://schemas.microsoft.com/office/word/2010/wordprocessingDrawing" xmlns:wp="http://schemas.openxmlformats.org/drawingml/2006/wordprocessingDrawing" xmlns:w10="urn:schemas-microsoft-com:office:word" xmlns:w="http://schemas.openxmlformats.org/wordprocessingml/2006/main" xmlns:w14="http://schemas.microsoft.com/office/word/2010/wordml" xmlns:w15="http://schemas.microsoft.com/office/word/2012/wordml" xmlns:w16cid="http://schemas.microsoft.com/office/word/2016/wordml/cid" xmlns:w16se="http://schemas.microsoft.com/office/word/2015/wordml/symex" xmlns:wpg="http://schemas.microsoft.com/office/word/2010/wordprocessingGroup" xmlns:wpi="http://schemas.microsoft.com/office/word/2010/wordprocessingInk" xmlns:wne="http://schemas.microsoft.com/office/word/2006/wordml" xmlns:wps="http://schemas.microsoft.com/office/word/2010/wordprocessingShape" mc:Ignorable="w14 w15 w16se w16cid wp14">
   <w:endnote w:type="separator" w:id="-1">
     <w:p>
       <w:pPr>
@@ -5191,7 +5245,7 @@
 </file>
 
 <file path=word/footer1.xml><?xml version="1.0" encoding="utf-8"?>
-<w:ftr xmlns:wpc="http://schemas.microsoft.com/office/word/2010/wordprocessingCanvas" xmlns:cx="http://schemas.microsoft.com/office/drawing/2014/chartex" xmlns:cx1="http://schemas.microsoft.com/office/drawing/2015/9/8/chartex" xmlns:mc="http://schemas.openxmlformats.org/markup-compatibility/2006" xmlns:o="urn:schemas-microsoft-com:office:office" xmlns:r="http://schemas.openxmlformats.org/officeDocument/2006/relationships" xmlns:m="http://schemas.openxmlformats.org/officeDocument/2006/math" xmlns:v="urn:schemas-microsoft-com:vml" xmlns:wp14="http://schemas.microsoft.com/office/word/2010/wordprocessingDrawing" xmlns:wp="http://schemas.openxmlformats.org/drawingml/2006/wordprocessingDrawing" xmlns:w10="urn:schemas-microsoft-com:office:word" xmlns:w="http://schemas.openxmlformats.org/wordprocessingml/2006/main" xmlns:w14="http://schemas.microsoft.com/office/word/2010/wordml" xmlns:w15="http://schemas.microsoft.com/office/word/2012/wordml" xmlns:w16se="http://schemas.microsoft.com/office/word/2015/wordml/symex" xmlns:wpg="http://schemas.microsoft.com/office/word/2010/wordprocessingGroup" xmlns:wpi="http://schemas.microsoft.com/office/word/2010/wordprocessingInk" xmlns:wne="http://schemas.microsoft.com/office/word/2006/wordml" xmlns:wps="http://schemas.microsoft.com/office/word/2010/wordprocessingShape" mc:Ignorable="w14 w15 w16se wp14">
+<w:ftr xmlns:wpc="http://schemas.microsoft.com/office/word/2010/wordprocessingCanvas" xmlns:cx="http://schemas.microsoft.com/office/drawing/2014/chartex" xmlns:cx1="http://schemas.microsoft.com/office/drawing/2015/9/8/chartex" xmlns:cx2="http://schemas.microsoft.com/office/drawing/2015/10/21/chartex" xmlns:cx3="http://schemas.microsoft.com/office/drawing/2016/5/9/chartex" xmlns:cx4="http://schemas.microsoft.com/office/drawing/2016/5/10/chartex" xmlns:cx5="http://schemas.microsoft.com/office/drawing/2016/5/11/chartex" xmlns:cx6="http://schemas.microsoft.com/office/drawing/2016/5/12/chartex" xmlns:cx7="http://schemas.microsoft.com/office/drawing/2016/5/13/chartex" xmlns:cx8="http://schemas.microsoft.com/office/drawing/2016/5/14/chartex" xmlns:mc="http://schemas.openxmlformats.org/markup-compatibility/2006" xmlns:aink="http://schemas.microsoft.com/office/drawing/2016/ink" xmlns:am3d="http://schemas.microsoft.com/office/drawing/2017/model3d" xmlns:o="urn:schemas-microsoft-com:office:office" xmlns:r="http://schemas.openxmlformats.org/officeDocument/2006/relationships" xmlns:m="http://schemas.openxmlformats.org/officeDocument/2006/math" xmlns:v="urn:schemas-microsoft-com:vml" xmlns:wp14="http://schemas.microsoft.com/office/word/2010/wordprocessingDrawing" xmlns:wp="http://schemas.openxmlformats.org/drawingml/2006/wordprocessingDrawing" xmlns:w10="urn:schemas-microsoft-com:office:word" xmlns:w="http://schemas.openxmlformats.org/wordprocessingml/2006/main" xmlns:w14="http://schemas.microsoft.com/office/word/2010/wordml" xmlns:w15="http://schemas.microsoft.com/office/word/2012/wordml" xmlns:w16cid="http://schemas.microsoft.com/office/word/2016/wordml/cid" xmlns:w16se="http://schemas.microsoft.com/office/word/2015/wordml/symex" xmlns:wpg="http://schemas.microsoft.com/office/word/2010/wordprocessingGroup" xmlns:wpi="http://schemas.microsoft.com/office/word/2010/wordprocessingInk" xmlns:wne="http://schemas.microsoft.com/office/word/2006/wordml" xmlns:wps="http://schemas.microsoft.com/office/word/2010/wordprocessingShape" mc:Ignorable="w14 w15 w16se w16cid wp14">
   <w:sdt>
     <w:sdtPr>
       <w:id w:val="-1463569919"/>
@@ -5223,7 +5277,7 @@
 </file>
 
 <file path=word/footer2.xml><?xml version="1.0" encoding="utf-8"?>
-<w:ftr xmlns:wpc="http://schemas.microsoft.com/office/word/2010/wordprocessingCanvas" xmlns:cx="http://schemas.microsoft.com/office/drawing/2014/chartex" xmlns:cx1="http://schemas.microsoft.com/office/drawing/2015/9/8/chartex" xmlns:mc="http://schemas.openxmlformats.org/markup-compatibility/2006" xmlns:o="urn:schemas-microsoft-com:office:office" xmlns:r="http://schemas.openxmlformats.org/officeDocument/2006/relationships" xmlns:m="http://schemas.openxmlformats.org/officeDocument/2006/math" xmlns:v="urn:schemas-microsoft-com:vml" xmlns:wp14="http://schemas.microsoft.com/office/word/2010/wordprocessingDrawing" xmlns:wp="http://schemas.openxmlformats.org/drawingml/2006/wordprocessingDrawing" xmlns:w10="urn:schemas-microsoft-com:office:word" xmlns:w="http://schemas.openxmlformats.org/wordprocessingml/2006/main" xmlns:w14="http://schemas.microsoft.com/office/word/2010/wordml" xmlns:w15="http://schemas.microsoft.com/office/word/2012/wordml" xmlns:w16se="http://schemas.microsoft.com/office/word/2015/wordml/symex" xmlns:wpg="http://schemas.microsoft.com/office/word/2010/wordprocessingGroup" xmlns:wpi="http://schemas.microsoft.com/office/word/2010/wordprocessingInk" xmlns:wne="http://schemas.microsoft.com/office/word/2006/wordml" xmlns:wps="http://schemas.microsoft.com/office/word/2010/wordprocessingShape" mc:Ignorable="w14 w15 w16se wp14">
+<w:ftr xmlns:wpc="http://schemas.microsoft.com/office/word/2010/wordprocessingCanvas" xmlns:cx="http://schemas.microsoft.com/office/drawing/2014/chartex" xmlns:cx1="http://schemas.microsoft.com/office/drawing/2015/9/8/chartex" xmlns:cx2="http://schemas.microsoft.com/office/drawing/2015/10/21/chartex" xmlns:cx3="http://schemas.microsoft.com/office/drawing/2016/5/9/chartex" xmlns:cx4="http://schemas.microsoft.com/office/drawing/2016/5/10/chartex" xmlns:cx5="http://schemas.microsoft.com/office/drawing/2016/5/11/chartex" xmlns:cx6="http://schemas.microsoft.com/office/drawing/2016/5/12/chartex" xmlns:cx7="http://schemas.microsoft.com/office/drawing/2016/5/13/chartex" xmlns:cx8="http://schemas.microsoft.com/office/drawing/2016/5/14/chartex" xmlns:mc="http://schemas.openxmlformats.org/markup-compatibility/2006" xmlns:aink="http://schemas.microsoft.com/office/drawing/2016/ink" xmlns:am3d="http://schemas.microsoft.com/office/drawing/2017/model3d" xmlns:o="urn:schemas-microsoft-com:office:office" xmlns:r="http://schemas.openxmlformats.org/officeDocument/2006/relationships" xmlns:m="http://schemas.openxmlformats.org/officeDocument/2006/math" xmlns:v="urn:schemas-microsoft-com:vml" xmlns:wp14="http://schemas.microsoft.com/office/word/2010/wordprocessingDrawing" xmlns:wp="http://schemas.openxmlformats.org/drawingml/2006/wordprocessingDrawing" xmlns:w10="urn:schemas-microsoft-com:office:word" xmlns:w="http://schemas.openxmlformats.org/wordprocessingml/2006/main" xmlns:w14="http://schemas.microsoft.com/office/word/2010/wordml" xmlns:w15="http://schemas.microsoft.com/office/word/2012/wordml" xmlns:w16cid="http://schemas.microsoft.com/office/word/2016/wordml/cid" xmlns:w16se="http://schemas.microsoft.com/office/word/2015/wordml/symex" xmlns:wpg="http://schemas.microsoft.com/office/word/2010/wordprocessingGroup" xmlns:wpi="http://schemas.microsoft.com/office/word/2010/wordprocessingInk" xmlns:wne="http://schemas.microsoft.com/office/word/2006/wordml" xmlns:wps="http://schemas.microsoft.com/office/word/2010/wordprocessingShape" mc:Ignorable="w14 w15 w16se w16cid wp14">
   <w:sdt>
     <w:sdtPr>
       <w:id w:val="-455411428"/>
@@ -5276,7 +5330,7 @@
 </file>
 
 <file path=word/footnotes.xml><?xml version="1.0" encoding="utf-8"?>
-<w:footnotes xmlns:wpc="http://schemas.microsoft.com/office/word/2010/wordprocessingCanvas" xmlns:cx="http://schemas.microsoft.com/office/drawing/2014/chartex" xmlns:cx1="http://schemas.microsoft.com/office/drawing/2015/9/8/chartex" xmlns:mc="http://schemas.openxmlformats.org/markup-compatibility/2006" xmlns:o="urn:schemas-microsoft-com:office:office" xmlns:r="http://schemas.openxmlformats.org/officeDocument/2006/relationships" xmlns:m="http://schemas.openxmlformats.org/officeDocument/2006/math" xmlns:v="urn:schemas-microsoft-com:vml" xmlns:wp14="http://schemas.microsoft.com/office/word/2010/wordprocessingDrawing" xmlns:wp="http://schemas.openxmlformats.org/drawingml/2006/wordprocessingDrawing" xmlns:w10="urn:schemas-microsoft-com:office:word" xmlns:w="http://schemas.openxmlformats.org/wordprocessingml/2006/main" xmlns:w14="http://schemas.microsoft.com/office/word/2010/wordml" xmlns:w15="http://schemas.microsoft.com/office/word/2012/wordml" xmlns:w16se="http://schemas.microsoft.com/office/word/2015/wordml/symex" xmlns:wpg="http://schemas.microsoft.com/office/word/2010/wordprocessingGroup" xmlns:wpi="http://schemas.microsoft.com/office/word/2010/wordprocessingInk" xmlns:wne="http://schemas.microsoft.com/office/word/2006/wordml" xmlns:wps="http://schemas.microsoft.com/office/word/2010/wordprocessingShape" mc:Ignorable="w14 w15 w16se wp14">
+<w:footnotes xmlns:wpc="http://schemas.microsoft.com/office/word/2010/wordprocessingCanvas" xmlns:cx="http://schemas.microsoft.com/office/drawing/2014/chartex" xmlns:cx1="http://schemas.microsoft.com/office/drawing/2015/9/8/chartex" xmlns:cx2="http://schemas.microsoft.com/office/drawing/2015/10/21/chartex" xmlns:cx3="http://schemas.microsoft.com/office/drawing/2016/5/9/chartex" xmlns:cx4="http://schemas.microsoft.com/office/drawing/2016/5/10/chartex" xmlns:cx5="http://schemas.microsoft.com/office/drawing/2016/5/11/chartex" xmlns:cx6="http://schemas.microsoft.com/office/drawing/2016/5/12/chartex" xmlns:cx7="http://schemas.microsoft.com/office/drawing/2016/5/13/chartex" xmlns:cx8="http://schemas.microsoft.com/office/drawing/2016/5/14/chartex" xmlns:mc="http://schemas.openxmlformats.org/markup-compatibility/2006" xmlns:aink="http://schemas.microsoft.com/office/drawing/2016/ink" xmlns:am3d="http://schemas.microsoft.com/office/drawing/2017/model3d" xmlns:o="urn:schemas-microsoft-com:office:office" xmlns:r="http://schemas.openxmlformats.org/officeDocument/2006/relationships" xmlns:m="http://schemas.openxmlformats.org/officeDocument/2006/math" xmlns:v="urn:schemas-microsoft-com:vml" xmlns:wp14="http://schemas.microsoft.com/office/word/2010/wordprocessingDrawing" xmlns:wp="http://schemas.openxmlformats.org/drawingml/2006/wordprocessingDrawing" xmlns:w10="urn:schemas-microsoft-com:office:word" xmlns:w="http://schemas.openxmlformats.org/wordprocessingml/2006/main" xmlns:w14="http://schemas.microsoft.com/office/word/2010/wordml" xmlns:w15="http://schemas.microsoft.com/office/word/2012/wordml" xmlns:w16cid="http://schemas.microsoft.com/office/word/2016/wordml/cid" xmlns:w16se="http://schemas.microsoft.com/office/word/2015/wordml/symex" xmlns:wpg="http://schemas.microsoft.com/office/word/2010/wordprocessingGroup" xmlns:wpi="http://schemas.microsoft.com/office/word/2010/wordprocessingInk" xmlns:wne="http://schemas.microsoft.com/office/word/2006/wordml" xmlns:wps="http://schemas.microsoft.com/office/word/2010/wordprocessingShape" mc:Ignorable="w14 w15 w16se w16cid wp14">
   <w:footnote w:type="separator" w:id="-1">
     <w:p>
       <w:pPr>
@@ -5301,7 +5355,7 @@
 </file>
 
 <file path=word/header1.xml><?xml version="1.0" encoding="utf-8"?>
-<w:hdr xmlns:wpc="http://schemas.microsoft.com/office/word/2010/wordprocessingCanvas" xmlns:cx="http://schemas.microsoft.com/office/drawing/2014/chartex" xmlns:cx1="http://schemas.microsoft.com/office/drawing/2015/9/8/chartex" xmlns:mc="http://schemas.openxmlformats.org/markup-compatibility/2006" xmlns:o="urn:schemas-microsoft-com:office:office" xmlns:r="http://schemas.openxmlformats.org/officeDocument/2006/relationships" xmlns:m="http://schemas.openxmlformats.org/officeDocument/2006/math" xmlns:v="urn:schemas-microsoft-com:vml" xmlns:wp14="http://schemas.microsoft.com/office/word/2010/wordprocessingDrawing" xmlns:wp="http://schemas.openxmlformats.org/drawingml/2006/wordprocessingDrawing" xmlns:w10="urn:schemas-microsoft-com:office:word" xmlns:w="http://schemas.openxmlformats.org/wordprocessingml/2006/main" xmlns:w14="http://schemas.microsoft.com/office/word/2010/wordml" xmlns:w15="http://schemas.microsoft.com/office/word/2012/wordml" xmlns:w16se="http://schemas.microsoft.com/office/word/2015/wordml/symex" xmlns:wpg="http://schemas.microsoft.com/office/word/2010/wordprocessingGroup" xmlns:wpi="http://schemas.microsoft.com/office/word/2010/wordprocessingInk" xmlns:wne="http://schemas.microsoft.com/office/word/2006/wordml" xmlns:wps="http://schemas.microsoft.com/office/word/2010/wordprocessingShape" mc:Ignorable="w14 w15 w16se wp14">
+<w:hdr xmlns:wpc="http://schemas.microsoft.com/office/word/2010/wordprocessingCanvas" xmlns:cx="http://schemas.microsoft.com/office/drawing/2014/chartex" xmlns:cx1="http://schemas.microsoft.com/office/drawing/2015/9/8/chartex" xmlns:cx2="http://schemas.microsoft.com/office/drawing/2015/10/21/chartex" xmlns:cx3="http://schemas.microsoft.com/office/drawing/2016/5/9/chartex" xmlns:cx4="http://schemas.microsoft.com/office/drawing/2016/5/10/chartex" xmlns:cx5="http://schemas.microsoft.com/office/drawing/2016/5/11/chartex" xmlns:cx6="http://schemas.microsoft.com/office/drawing/2016/5/12/chartex" xmlns:cx7="http://schemas.microsoft.com/office/drawing/2016/5/13/chartex" xmlns:cx8="http://schemas.microsoft.com/office/drawing/2016/5/14/chartex" xmlns:mc="http://schemas.openxmlformats.org/markup-compatibility/2006" xmlns:aink="http://schemas.microsoft.com/office/drawing/2016/ink" xmlns:am3d="http://schemas.microsoft.com/office/drawing/2017/model3d" xmlns:o="urn:schemas-microsoft-com:office:office" xmlns:r="http://schemas.openxmlformats.org/officeDocument/2006/relationships" xmlns:m="http://schemas.openxmlformats.org/officeDocument/2006/math" xmlns:v="urn:schemas-microsoft-com:vml" xmlns:wp14="http://schemas.microsoft.com/office/word/2010/wordprocessingDrawing" xmlns:wp="http://schemas.openxmlformats.org/drawingml/2006/wordprocessingDrawing" xmlns:w10="urn:schemas-microsoft-com:office:word" xmlns:w="http://schemas.openxmlformats.org/wordprocessingml/2006/main" xmlns:w14="http://schemas.microsoft.com/office/word/2010/wordml" xmlns:w15="http://schemas.microsoft.com/office/word/2012/wordml" xmlns:w16cid="http://schemas.microsoft.com/office/word/2016/wordml/cid" xmlns:w16se="http://schemas.microsoft.com/office/word/2015/wordml/symex" xmlns:wpg="http://schemas.microsoft.com/office/word/2010/wordprocessingGroup" xmlns:wpi="http://schemas.microsoft.com/office/word/2010/wordprocessingInk" xmlns:wne="http://schemas.microsoft.com/office/word/2006/wordml" xmlns:wps="http://schemas.microsoft.com/office/word/2010/wordprocessingShape" mc:Ignorable="w14 w15 w16se w16cid wp14">
   <w:p>
     <w:pPr>
       <w:pStyle w:val="Header"/>
@@ -5321,7 +5375,7 @@
 </file>
 
 <file path=word/header2.xml><?xml version="1.0" encoding="utf-8"?>
-<w:hdr xmlns:wpc="http://schemas.microsoft.com/office/word/2010/wordprocessingCanvas" xmlns:cx="http://schemas.microsoft.com/office/drawing/2014/chartex" xmlns:cx1="http://schemas.microsoft.com/office/drawing/2015/9/8/chartex" xmlns:mc="http://schemas.openxmlformats.org/markup-compatibility/2006" xmlns:o="urn:schemas-microsoft-com:office:office" xmlns:r="http://schemas.openxmlformats.org/officeDocument/2006/relationships" xmlns:m="http://schemas.openxmlformats.org/officeDocument/2006/math" xmlns:v="urn:schemas-microsoft-com:vml" xmlns:wp14="http://schemas.microsoft.com/office/word/2010/wordprocessingDrawing" xmlns:wp="http://schemas.openxmlformats.org/drawingml/2006/wordprocessingDrawing" xmlns:w10="urn:schemas-microsoft-com:office:word" xmlns:w="http://schemas.openxmlformats.org/wordprocessingml/2006/main" xmlns:w14="http://schemas.microsoft.com/office/word/2010/wordml" xmlns:w15="http://schemas.microsoft.com/office/word/2012/wordml" xmlns:w16se="http://schemas.microsoft.com/office/word/2015/wordml/symex" xmlns:wpg="http://schemas.microsoft.com/office/word/2010/wordprocessingGroup" xmlns:wpi="http://schemas.microsoft.com/office/word/2010/wordprocessingInk" xmlns:wne="http://schemas.microsoft.com/office/word/2006/wordml" xmlns:wps="http://schemas.microsoft.com/office/word/2010/wordprocessingShape" mc:Ignorable="w14 w15 w16se wp14">
+<w:hdr xmlns:wpc="http://schemas.microsoft.com/office/word/2010/wordprocessingCanvas" xmlns:cx="http://schemas.microsoft.com/office/drawing/2014/chartex" xmlns:cx1="http://schemas.microsoft.com/office/drawing/2015/9/8/chartex" xmlns:cx2="http://schemas.microsoft.com/office/drawing/2015/10/21/chartex" xmlns:cx3="http://schemas.microsoft.com/office/drawing/2016/5/9/chartex" xmlns:cx4="http://schemas.microsoft.com/office/drawing/2016/5/10/chartex" xmlns:cx5="http://schemas.microsoft.com/office/drawing/2016/5/11/chartex" xmlns:cx6="http://schemas.microsoft.com/office/drawing/2016/5/12/chartex" xmlns:cx7="http://schemas.microsoft.com/office/drawing/2016/5/13/chartex" xmlns:cx8="http://schemas.microsoft.com/office/drawing/2016/5/14/chartex" xmlns:mc="http://schemas.openxmlformats.org/markup-compatibility/2006" xmlns:aink="http://schemas.microsoft.com/office/drawing/2016/ink" xmlns:am3d="http://schemas.microsoft.com/office/drawing/2017/model3d" xmlns:o="urn:schemas-microsoft-com:office:office" xmlns:r="http://schemas.openxmlformats.org/officeDocument/2006/relationships" xmlns:m="http://schemas.openxmlformats.org/officeDocument/2006/math" xmlns:v="urn:schemas-microsoft-com:vml" xmlns:wp14="http://schemas.microsoft.com/office/word/2010/wordprocessingDrawing" xmlns:wp="http://schemas.openxmlformats.org/drawingml/2006/wordprocessingDrawing" xmlns:w10="urn:schemas-microsoft-com:office:word" xmlns:w="http://schemas.openxmlformats.org/wordprocessingml/2006/main" xmlns:w14="http://schemas.microsoft.com/office/word/2010/wordml" xmlns:w15="http://schemas.microsoft.com/office/word/2012/wordml" xmlns:w16cid="http://schemas.microsoft.com/office/word/2016/wordml/cid" xmlns:w16se="http://schemas.microsoft.com/office/word/2015/wordml/symex" xmlns:wpg="http://schemas.microsoft.com/office/word/2010/wordprocessingGroup" xmlns:wpi="http://schemas.microsoft.com/office/word/2010/wordprocessingInk" xmlns:wne="http://schemas.microsoft.com/office/word/2006/wordml" xmlns:wps="http://schemas.microsoft.com/office/word/2010/wordprocessingShape" mc:Ignorable="w14 w15 w16se w16cid wp14">
   <w:p>
     <w:pPr>
       <w:pStyle w:val="Header"/>
@@ -5348,7 +5402,7 @@
 </file>
 
 <file path=word/header3.xml><?xml version="1.0" encoding="utf-8"?>
-<w:hdr xmlns:wpc="http://schemas.microsoft.com/office/word/2010/wordprocessingCanvas" xmlns:cx="http://schemas.microsoft.com/office/drawing/2014/chartex" xmlns:cx1="http://schemas.microsoft.com/office/drawing/2015/9/8/chartex" xmlns:mc="http://schemas.openxmlformats.org/markup-compatibility/2006" xmlns:o="urn:schemas-microsoft-com:office:office" xmlns:r="http://schemas.openxmlformats.org/officeDocument/2006/relationships" xmlns:m="http://schemas.openxmlformats.org/officeDocument/2006/math" xmlns:v="urn:schemas-microsoft-com:vml" xmlns:wp14="http://schemas.microsoft.com/office/word/2010/wordprocessingDrawing" xmlns:wp="http://schemas.openxmlformats.org/drawingml/2006/wordprocessingDrawing" xmlns:w10="urn:schemas-microsoft-com:office:word" xmlns:w="http://schemas.openxmlformats.org/wordprocessingml/2006/main" xmlns:w14="http://schemas.microsoft.com/office/word/2010/wordml" xmlns:w15="http://schemas.microsoft.com/office/word/2012/wordml" xmlns:w16se="http://schemas.microsoft.com/office/word/2015/wordml/symex" xmlns:wpg="http://schemas.microsoft.com/office/word/2010/wordprocessingGroup" xmlns:wpi="http://schemas.microsoft.com/office/word/2010/wordprocessingInk" xmlns:wne="http://schemas.microsoft.com/office/word/2006/wordml" xmlns:wps="http://schemas.microsoft.com/office/word/2010/wordprocessingShape" mc:Ignorable="w14 w15 w16se wp14">
+<w:hdr xmlns:wpc="http://schemas.microsoft.com/office/word/2010/wordprocessingCanvas" xmlns:cx="http://schemas.microsoft.com/office/drawing/2014/chartex" xmlns:cx1="http://schemas.microsoft.com/office/drawing/2015/9/8/chartex" xmlns:cx2="http://schemas.microsoft.com/office/drawing/2015/10/21/chartex" xmlns:cx3="http://schemas.microsoft.com/office/drawing/2016/5/9/chartex" xmlns:cx4="http://schemas.microsoft.com/office/drawing/2016/5/10/chartex" xmlns:cx5="http://schemas.microsoft.com/office/drawing/2016/5/11/chartex" xmlns:cx6="http://schemas.microsoft.com/office/drawing/2016/5/12/chartex" xmlns:cx7="http://schemas.microsoft.com/office/drawing/2016/5/13/chartex" xmlns:cx8="http://schemas.microsoft.com/office/drawing/2016/5/14/chartex" xmlns:mc="http://schemas.openxmlformats.org/markup-compatibility/2006" xmlns:aink="http://schemas.microsoft.com/office/drawing/2016/ink" xmlns:am3d="http://schemas.microsoft.com/office/drawing/2017/model3d" xmlns:o="urn:schemas-microsoft-com:office:office" xmlns:r="http://schemas.openxmlformats.org/officeDocument/2006/relationships" xmlns:m="http://schemas.openxmlformats.org/officeDocument/2006/math" xmlns:v="urn:schemas-microsoft-com:vml" xmlns:wp14="http://schemas.microsoft.com/office/word/2010/wordprocessingDrawing" xmlns:wp="http://schemas.openxmlformats.org/drawingml/2006/wordprocessingDrawing" xmlns:w10="urn:schemas-microsoft-com:office:word" xmlns:w="http://schemas.openxmlformats.org/wordprocessingml/2006/main" xmlns:w14="http://schemas.microsoft.com/office/word/2010/wordml" xmlns:w15="http://schemas.microsoft.com/office/word/2012/wordml" xmlns:w16cid="http://schemas.microsoft.com/office/word/2016/wordml/cid" xmlns:w16se="http://schemas.microsoft.com/office/word/2015/wordml/symex" xmlns:wpg="http://schemas.microsoft.com/office/word/2010/wordprocessingGroup" xmlns:wpi="http://schemas.microsoft.com/office/word/2010/wordprocessingInk" xmlns:wne="http://schemas.microsoft.com/office/word/2006/wordml" xmlns:wps="http://schemas.microsoft.com/office/word/2010/wordprocessingShape" mc:Ignorable="w14 w15 w16se w16cid wp14">
   <w:p>
     <w:pPr>
       <w:pStyle w:val="Header"/>
@@ -5375,7 +5429,7 @@
 </file>
 
 <file path=word/header4.xml><?xml version="1.0" encoding="utf-8"?>
-<w:hdr xmlns:wpc="http://schemas.microsoft.com/office/word/2010/wordprocessingCanvas" xmlns:cx="http://schemas.microsoft.com/office/drawing/2014/chartex" xmlns:cx1="http://schemas.microsoft.com/office/drawing/2015/9/8/chartex" xmlns:mc="http://schemas.openxmlformats.org/markup-compatibility/2006" xmlns:o="urn:schemas-microsoft-com:office:office" xmlns:r="http://schemas.openxmlformats.org/officeDocument/2006/relationships" xmlns:m="http://schemas.openxmlformats.org/officeDocument/2006/math" xmlns:v="urn:schemas-microsoft-com:vml" xmlns:wp14="http://schemas.microsoft.com/office/word/2010/wordprocessingDrawing" xmlns:wp="http://schemas.openxmlformats.org/drawingml/2006/wordprocessingDrawing" xmlns:w10="urn:schemas-microsoft-com:office:word" xmlns:w="http://schemas.openxmlformats.org/wordprocessingml/2006/main" xmlns:w14="http://schemas.microsoft.com/office/word/2010/wordml" xmlns:w15="http://schemas.microsoft.com/office/word/2012/wordml" xmlns:w16se="http://schemas.microsoft.com/office/word/2015/wordml/symex" xmlns:wpg="http://schemas.microsoft.com/office/word/2010/wordprocessingGroup" xmlns:wpi="http://schemas.microsoft.com/office/word/2010/wordprocessingInk" xmlns:wne="http://schemas.microsoft.com/office/word/2006/wordml" xmlns:wps="http://schemas.microsoft.com/office/word/2010/wordprocessingShape" mc:Ignorable="w14 w15 w16se wp14">
+<w:hdr xmlns:wpc="http://schemas.microsoft.com/office/word/2010/wordprocessingCanvas" xmlns:cx="http://schemas.microsoft.com/office/drawing/2014/chartex" xmlns:cx1="http://schemas.microsoft.com/office/drawing/2015/9/8/chartex" xmlns:cx2="http://schemas.microsoft.com/office/drawing/2015/10/21/chartex" xmlns:cx3="http://schemas.microsoft.com/office/drawing/2016/5/9/chartex" xmlns:cx4="http://schemas.microsoft.com/office/drawing/2016/5/10/chartex" xmlns:cx5="http://schemas.microsoft.com/office/drawing/2016/5/11/chartex" xmlns:cx6="http://schemas.microsoft.com/office/drawing/2016/5/12/chartex" xmlns:cx7="http://schemas.microsoft.com/office/drawing/2016/5/13/chartex" xmlns:cx8="http://schemas.microsoft.com/office/drawing/2016/5/14/chartex" xmlns:mc="http://schemas.openxmlformats.org/markup-compatibility/2006" xmlns:aink="http://schemas.microsoft.com/office/drawing/2016/ink" xmlns:am3d="http://schemas.microsoft.com/office/drawing/2017/model3d" xmlns:o="urn:schemas-microsoft-com:office:office" xmlns:r="http://schemas.openxmlformats.org/officeDocument/2006/relationships" xmlns:m="http://schemas.openxmlformats.org/officeDocument/2006/math" xmlns:v="urn:schemas-microsoft-com:vml" xmlns:wp14="http://schemas.microsoft.com/office/word/2010/wordprocessingDrawing" xmlns:wp="http://schemas.openxmlformats.org/drawingml/2006/wordprocessingDrawing" xmlns:w10="urn:schemas-microsoft-com:office:word" xmlns:w="http://schemas.openxmlformats.org/wordprocessingml/2006/main" xmlns:w14="http://schemas.microsoft.com/office/word/2010/wordml" xmlns:w15="http://schemas.microsoft.com/office/word/2012/wordml" xmlns:w16cid="http://schemas.microsoft.com/office/word/2016/wordml/cid" xmlns:w16se="http://schemas.microsoft.com/office/word/2015/wordml/symex" xmlns:wpg="http://schemas.microsoft.com/office/word/2010/wordprocessingGroup" xmlns:wpi="http://schemas.microsoft.com/office/word/2010/wordprocessingInk" xmlns:wne="http://schemas.microsoft.com/office/word/2006/wordml" xmlns:wps="http://schemas.microsoft.com/office/word/2010/wordprocessingShape" mc:Ignorable="w14 w15 w16se w16cid wp14">
   <w:p>
     <w:pPr>
       <w:pStyle w:val="Header"/>
@@ -5402,7 +5456,7 @@
 </file>
 
 <file path=word/header5.xml><?xml version="1.0" encoding="utf-8"?>
-<w:hdr xmlns:wpc="http://schemas.microsoft.com/office/word/2010/wordprocessingCanvas" xmlns:cx="http://schemas.microsoft.com/office/drawing/2014/chartex" xmlns:cx1="http://schemas.microsoft.com/office/drawing/2015/9/8/chartex" xmlns:mc="http://schemas.openxmlformats.org/markup-compatibility/2006" xmlns:o="urn:schemas-microsoft-com:office:office" xmlns:r="http://schemas.openxmlformats.org/officeDocument/2006/relationships" xmlns:m="http://schemas.openxmlformats.org/officeDocument/2006/math" xmlns:v="urn:schemas-microsoft-com:vml" xmlns:wp14="http://schemas.microsoft.com/office/word/2010/wordprocessingDrawing" xmlns:wp="http://schemas.openxmlformats.org/drawingml/2006/wordprocessingDrawing" xmlns:w10="urn:schemas-microsoft-com:office:word" xmlns:w="http://schemas.openxmlformats.org/wordprocessingml/2006/main" xmlns:w14="http://schemas.microsoft.com/office/word/2010/wordml" xmlns:w15="http://schemas.microsoft.com/office/word/2012/wordml" xmlns:w16se="http://schemas.microsoft.com/office/word/2015/wordml/symex" xmlns:wpg="http://schemas.microsoft.com/office/word/2010/wordprocessingGroup" xmlns:wpi="http://schemas.microsoft.com/office/word/2010/wordprocessingInk" xmlns:wne="http://schemas.microsoft.com/office/word/2006/wordml" xmlns:wps="http://schemas.microsoft.com/office/word/2010/wordprocessingShape" mc:Ignorable="w14 w15 w16se wp14">
+<w:hdr xmlns:wpc="http://schemas.microsoft.com/office/word/2010/wordprocessingCanvas" xmlns:cx="http://schemas.microsoft.com/office/drawing/2014/chartex" xmlns:cx1="http://schemas.microsoft.com/office/drawing/2015/9/8/chartex" xmlns:cx2="http://schemas.microsoft.com/office/drawing/2015/10/21/chartex" xmlns:cx3="http://schemas.microsoft.com/office/drawing/2016/5/9/chartex" xmlns:cx4="http://schemas.microsoft.com/office/drawing/2016/5/10/chartex" xmlns:cx5="http://schemas.microsoft.com/office/drawing/2016/5/11/chartex" xmlns:cx6="http://schemas.microsoft.com/office/drawing/2016/5/12/chartex" xmlns:cx7="http://schemas.microsoft.com/office/drawing/2016/5/13/chartex" xmlns:cx8="http://schemas.microsoft.com/office/drawing/2016/5/14/chartex" xmlns:mc="http://schemas.openxmlformats.org/markup-compatibility/2006" xmlns:aink="http://schemas.microsoft.com/office/drawing/2016/ink" xmlns:am3d="http://schemas.microsoft.com/office/drawing/2017/model3d" xmlns:o="urn:schemas-microsoft-com:office:office" xmlns:r="http://schemas.openxmlformats.org/officeDocument/2006/relationships" xmlns:m="http://schemas.openxmlformats.org/officeDocument/2006/math" xmlns:v="urn:schemas-microsoft-com:vml" xmlns:wp14="http://schemas.microsoft.com/office/word/2010/wordprocessingDrawing" xmlns:wp="http://schemas.openxmlformats.org/drawingml/2006/wordprocessingDrawing" xmlns:w10="urn:schemas-microsoft-com:office:word" xmlns:w="http://schemas.openxmlformats.org/wordprocessingml/2006/main" xmlns:w14="http://schemas.microsoft.com/office/word/2010/wordml" xmlns:w15="http://schemas.microsoft.com/office/word/2012/wordml" xmlns:w16cid="http://schemas.microsoft.com/office/word/2016/wordml/cid" xmlns:w16se="http://schemas.microsoft.com/office/word/2015/wordml/symex" xmlns:wpg="http://schemas.microsoft.com/office/word/2010/wordprocessingGroup" xmlns:wpi="http://schemas.microsoft.com/office/word/2010/wordprocessingInk" xmlns:wne="http://schemas.microsoft.com/office/word/2006/wordml" xmlns:wps="http://schemas.microsoft.com/office/word/2010/wordprocessingShape" mc:Ignorable="w14 w15 w16se w16cid wp14">
   <w:p>
     <w:pPr>
       <w:pStyle w:val="Header"/>
@@ -5437,7 +5491,7 @@
 </file>
 
 <file path=word/header6.xml><?xml version="1.0" encoding="utf-8"?>
-<w:hdr xmlns:wpc="http://schemas.microsoft.com/office/word/2010/wordprocessingCanvas" xmlns:cx="http://schemas.microsoft.com/office/drawing/2014/chartex" xmlns:cx1="http://schemas.microsoft.com/office/drawing/2015/9/8/chartex" xmlns:mc="http://schemas.openxmlformats.org/markup-compatibility/2006" xmlns:o="urn:schemas-microsoft-com:office:office" xmlns:r="http://schemas.openxmlformats.org/officeDocument/2006/relationships" xmlns:m="http://schemas.openxmlformats.org/officeDocument/2006/math" xmlns:v="urn:schemas-microsoft-com:vml" xmlns:wp14="http://schemas.microsoft.com/office/word/2010/wordprocessingDrawing" xmlns:wp="http://schemas.openxmlformats.org/drawingml/2006/wordprocessingDrawing" xmlns:w10="urn:schemas-microsoft-com:office:word" xmlns:w="http://schemas.openxmlformats.org/wordprocessingml/2006/main" xmlns:w14="http://schemas.microsoft.com/office/word/2010/wordml" xmlns:w15="http://schemas.microsoft.com/office/word/2012/wordml" xmlns:w16se="http://schemas.microsoft.com/office/word/2015/wordml/symex" xmlns:wpg="http://schemas.microsoft.com/office/word/2010/wordprocessingGroup" xmlns:wpi="http://schemas.microsoft.com/office/word/2010/wordprocessingInk" xmlns:wne="http://schemas.microsoft.com/office/word/2006/wordml" xmlns:wps="http://schemas.microsoft.com/office/word/2010/wordprocessingShape" mc:Ignorable="w14 w15 w16se wp14">
+<w:hdr xmlns:wpc="http://schemas.microsoft.com/office/word/2010/wordprocessingCanvas" xmlns:cx="http://schemas.microsoft.com/office/drawing/2014/chartex" xmlns:cx1="http://schemas.microsoft.com/office/drawing/2015/9/8/chartex" xmlns:cx2="http://schemas.microsoft.com/office/drawing/2015/10/21/chartex" xmlns:cx3="http://schemas.microsoft.com/office/drawing/2016/5/9/chartex" xmlns:cx4="http://schemas.microsoft.com/office/drawing/2016/5/10/chartex" xmlns:cx5="http://schemas.microsoft.com/office/drawing/2016/5/11/chartex" xmlns:cx6="http://schemas.microsoft.com/office/drawing/2016/5/12/chartex" xmlns:cx7="http://schemas.microsoft.com/office/drawing/2016/5/13/chartex" xmlns:cx8="http://schemas.microsoft.com/office/drawing/2016/5/14/chartex" xmlns:mc="http://schemas.openxmlformats.org/markup-compatibility/2006" xmlns:aink="http://schemas.microsoft.com/office/drawing/2016/ink" xmlns:am3d="http://schemas.microsoft.com/office/drawing/2017/model3d" xmlns:o="urn:schemas-microsoft-com:office:office" xmlns:r="http://schemas.openxmlformats.org/officeDocument/2006/relationships" xmlns:m="http://schemas.openxmlformats.org/officeDocument/2006/math" xmlns:v="urn:schemas-microsoft-com:vml" xmlns:wp14="http://schemas.microsoft.com/office/word/2010/wordprocessingDrawing" xmlns:wp="http://schemas.openxmlformats.org/drawingml/2006/wordprocessingDrawing" xmlns:w10="urn:schemas-microsoft-com:office:word" xmlns:w="http://schemas.openxmlformats.org/wordprocessingml/2006/main" xmlns:w14="http://schemas.microsoft.com/office/word/2010/wordml" xmlns:w15="http://schemas.microsoft.com/office/word/2012/wordml" xmlns:w16cid="http://schemas.microsoft.com/office/word/2016/wordml/cid" xmlns:w16se="http://schemas.microsoft.com/office/word/2015/wordml/symex" xmlns:wpg="http://schemas.microsoft.com/office/word/2010/wordprocessingGroup" xmlns:wpi="http://schemas.microsoft.com/office/word/2010/wordprocessingInk" xmlns:wne="http://schemas.microsoft.com/office/word/2006/wordml" xmlns:wps="http://schemas.microsoft.com/office/word/2010/wordprocessingShape" mc:Ignorable="w14 w15 w16se w16cid wp14">
   <w:p>
     <w:pPr>
       <w:pStyle w:val="Header"/>
@@ -5464,34 +5518,7 @@
 </file>
 
 <file path=word/header7.xml><?xml version="1.0" encoding="utf-8"?>
-<w:hdr xmlns:wpc="http://schemas.microsoft.com/office/word/2010/wordprocessingCanvas" xmlns:cx="http://schemas.microsoft.com/office/drawing/2014/chartex" xmlns:cx1="http://schemas.microsoft.com/office/drawing/2015/9/8/chartex" xmlns:mc="http://schemas.openxmlformats.org/markup-compatibility/2006" xmlns:o="urn:schemas-microsoft-com:office:office" xmlns:r="http://schemas.openxmlformats.org/officeDocument/2006/relationships" xmlns:m="http://schemas.openxmlformats.org/officeDocument/2006/math" xmlns:v="urn:schemas-microsoft-com:vml" xmlns:wp14="http://schemas.microsoft.com/office/word/2010/wordprocessingDrawing" xmlns:wp="http://schemas.openxmlformats.org/drawingml/2006/wordprocessingDrawing" xmlns:w10="urn:schemas-microsoft-com:office:word" xmlns:w="http://schemas.openxmlformats.org/wordprocessingml/2006/main" xmlns:w14="http://schemas.microsoft.com/office/word/2010/wordml" xmlns:w15="http://schemas.microsoft.com/office/word/2012/wordml" xmlns:w16se="http://schemas.microsoft.com/office/word/2015/wordml/symex" xmlns:wpg="http://schemas.microsoft.com/office/word/2010/wordprocessingGroup" xmlns:wpi="http://schemas.microsoft.com/office/word/2010/wordprocessingInk" xmlns:wne="http://schemas.microsoft.com/office/word/2006/wordml" xmlns:wps="http://schemas.microsoft.com/office/word/2010/wordprocessingShape" mc:Ignorable="w14 w15 w16se wp14">
-  <w:p>
-    <w:pPr>
-      <w:pStyle w:val="Header"/>
-      <w:pBdr>
-        <w:bottom w:val="single" w:sz="4" w:space="1" w:color="auto"/>
-      </w:pBdr>
-      <w:jc w:val="right"/>
-      <w:rPr>
-        <w:rFonts w:ascii="Haettenschweiler" w:hAnsi="Haettenschweiler"/>
-        <w:sz w:val="32"/>
-        <w:szCs w:val="32"/>
-      </w:rPr>
-    </w:pPr>
-    <w:r>
-      <w:rPr>
-        <w:rFonts w:ascii="Haettenschweiler" w:hAnsi="Haettenschweiler"/>
-        <w:sz w:val="32"/>
-        <w:szCs w:val="32"/>
-      </w:rPr>
-      <w:t>Examples</w:t>
-    </w:r>
-  </w:p>
-</w:hdr>
-</file>
-
-<file path=word/header8.xml><?xml version="1.0" encoding="utf-8"?>
-<w:hdr xmlns:wpc="http://schemas.microsoft.com/office/word/2010/wordprocessingCanvas" xmlns:cx="http://schemas.microsoft.com/office/drawing/2014/chartex" xmlns:cx1="http://schemas.microsoft.com/office/drawing/2015/9/8/chartex" xmlns:mc="http://schemas.openxmlformats.org/markup-compatibility/2006" xmlns:o="urn:schemas-microsoft-com:office:office" xmlns:r="http://schemas.openxmlformats.org/officeDocument/2006/relationships" xmlns:m="http://schemas.openxmlformats.org/officeDocument/2006/math" xmlns:v="urn:schemas-microsoft-com:vml" xmlns:wp14="http://schemas.microsoft.com/office/word/2010/wordprocessingDrawing" xmlns:wp="http://schemas.openxmlformats.org/drawingml/2006/wordprocessingDrawing" xmlns:w10="urn:schemas-microsoft-com:office:word" xmlns:w="http://schemas.openxmlformats.org/wordprocessingml/2006/main" xmlns:w14="http://schemas.microsoft.com/office/word/2010/wordml" xmlns:w15="http://schemas.microsoft.com/office/word/2012/wordml" xmlns:w16se="http://schemas.microsoft.com/office/word/2015/wordml/symex" xmlns:wpg="http://schemas.microsoft.com/office/word/2010/wordprocessingGroup" xmlns:wpi="http://schemas.microsoft.com/office/word/2010/wordprocessingInk" xmlns:wne="http://schemas.microsoft.com/office/word/2006/wordml" xmlns:wps="http://schemas.microsoft.com/office/word/2010/wordprocessingShape" mc:Ignorable="w14 w15 w16se wp14">
+<w:hdr xmlns:wpc="http://schemas.microsoft.com/office/word/2010/wordprocessingCanvas" xmlns:cx="http://schemas.microsoft.com/office/drawing/2014/chartex" xmlns:cx1="http://schemas.microsoft.com/office/drawing/2015/9/8/chartex" xmlns:cx2="http://schemas.microsoft.com/office/drawing/2015/10/21/chartex" xmlns:cx3="http://schemas.microsoft.com/office/drawing/2016/5/9/chartex" xmlns:cx4="http://schemas.microsoft.com/office/drawing/2016/5/10/chartex" xmlns:cx5="http://schemas.microsoft.com/office/drawing/2016/5/11/chartex" xmlns:cx6="http://schemas.microsoft.com/office/drawing/2016/5/12/chartex" xmlns:cx7="http://schemas.microsoft.com/office/drawing/2016/5/13/chartex" xmlns:cx8="http://schemas.microsoft.com/office/drawing/2016/5/14/chartex" xmlns:mc="http://schemas.openxmlformats.org/markup-compatibility/2006" xmlns:aink="http://schemas.microsoft.com/office/drawing/2016/ink" xmlns:am3d="http://schemas.microsoft.com/office/drawing/2017/model3d" xmlns:o="urn:schemas-microsoft-com:office:office" xmlns:r="http://schemas.openxmlformats.org/officeDocument/2006/relationships" xmlns:m="http://schemas.openxmlformats.org/officeDocument/2006/math" xmlns:v="urn:schemas-microsoft-com:vml" xmlns:wp14="http://schemas.microsoft.com/office/word/2010/wordprocessingDrawing" xmlns:wp="http://schemas.openxmlformats.org/drawingml/2006/wordprocessingDrawing" xmlns:w10="urn:schemas-microsoft-com:office:word" xmlns:w="http://schemas.openxmlformats.org/wordprocessingml/2006/main" xmlns:w14="http://schemas.microsoft.com/office/word/2010/wordml" xmlns:w15="http://schemas.microsoft.com/office/word/2012/wordml" xmlns:w16cid="http://schemas.microsoft.com/office/word/2016/wordml/cid" xmlns:w16se="http://schemas.microsoft.com/office/word/2015/wordml/symex" xmlns:wpg="http://schemas.microsoft.com/office/word/2010/wordprocessingGroup" xmlns:wpi="http://schemas.microsoft.com/office/word/2010/wordprocessingInk" xmlns:wne="http://schemas.microsoft.com/office/word/2006/wordml" xmlns:wps="http://schemas.microsoft.com/office/word/2010/wordprocessingShape" mc:Ignorable="w14 w15 w16se w16cid wp14">
   <w:p>
     <w:pPr>
       <w:pStyle w:val="Header"/>
@@ -5518,7 +5545,7 @@
 </file>
 
 <file path=word/numbering.xml><?xml version="1.0" encoding="utf-8"?>
-<w:numbering xmlns:wpc="http://schemas.microsoft.com/office/word/2010/wordprocessingCanvas" xmlns:cx="http://schemas.microsoft.com/office/drawing/2014/chartex" xmlns:cx1="http://schemas.microsoft.com/office/drawing/2015/9/8/chartex" xmlns:mc="http://schemas.openxmlformats.org/markup-compatibility/2006" xmlns:o="urn:schemas-microsoft-com:office:office" xmlns:r="http://schemas.openxmlformats.org/officeDocument/2006/relationships" xmlns:m="http://schemas.openxmlformats.org/officeDocument/2006/math" xmlns:v="urn:schemas-microsoft-com:vml" xmlns:wp14="http://schemas.microsoft.com/office/word/2010/wordprocessingDrawing" xmlns:wp="http://schemas.openxmlformats.org/drawingml/2006/wordprocessingDrawing" xmlns:w10="urn:schemas-microsoft-com:office:word" xmlns:w="http://schemas.openxmlformats.org/wordprocessingml/2006/main" xmlns:w14="http://schemas.microsoft.com/office/word/2010/wordml" xmlns:w15="http://schemas.microsoft.com/office/word/2012/wordml" xmlns:w16se="http://schemas.microsoft.com/office/word/2015/wordml/symex" xmlns:wpg="http://schemas.microsoft.com/office/word/2010/wordprocessingGroup" xmlns:wpi="http://schemas.microsoft.com/office/word/2010/wordprocessingInk" xmlns:wne="http://schemas.microsoft.com/office/word/2006/wordml" xmlns:wps="http://schemas.microsoft.com/office/word/2010/wordprocessingShape" mc:Ignorable="w14 w15 w16se wp14">
+<w:numbering xmlns:wpc="http://schemas.microsoft.com/office/word/2010/wordprocessingCanvas" xmlns:cx="http://schemas.microsoft.com/office/drawing/2014/chartex" xmlns:cx1="http://schemas.microsoft.com/office/drawing/2015/9/8/chartex" xmlns:cx2="http://schemas.microsoft.com/office/drawing/2015/10/21/chartex" xmlns:cx3="http://schemas.microsoft.com/office/drawing/2016/5/9/chartex" xmlns:cx4="http://schemas.microsoft.com/office/drawing/2016/5/10/chartex" xmlns:cx5="http://schemas.microsoft.com/office/drawing/2016/5/11/chartex" xmlns:cx6="http://schemas.microsoft.com/office/drawing/2016/5/12/chartex" xmlns:cx7="http://schemas.microsoft.com/office/drawing/2016/5/13/chartex" xmlns:cx8="http://schemas.microsoft.com/office/drawing/2016/5/14/chartex" xmlns:mc="http://schemas.openxmlformats.org/markup-compatibility/2006" xmlns:aink="http://schemas.microsoft.com/office/drawing/2016/ink" xmlns:am3d="http://schemas.microsoft.com/office/drawing/2017/model3d" xmlns:o="urn:schemas-microsoft-com:office:office" xmlns:r="http://schemas.openxmlformats.org/officeDocument/2006/relationships" xmlns:m="http://schemas.openxmlformats.org/officeDocument/2006/math" xmlns:v="urn:schemas-microsoft-com:vml" xmlns:wp14="http://schemas.microsoft.com/office/word/2010/wordprocessingDrawing" xmlns:wp="http://schemas.openxmlformats.org/drawingml/2006/wordprocessingDrawing" xmlns:w10="urn:schemas-microsoft-com:office:word" xmlns:w="http://schemas.openxmlformats.org/wordprocessingml/2006/main" xmlns:w14="http://schemas.microsoft.com/office/word/2010/wordml" xmlns:w15="http://schemas.microsoft.com/office/word/2012/wordml" xmlns:w16cid="http://schemas.microsoft.com/office/word/2016/wordml/cid" xmlns:w16se="http://schemas.microsoft.com/office/word/2015/wordml/symex" xmlns:wpg="http://schemas.microsoft.com/office/word/2010/wordprocessingGroup" xmlns:wpi="http://schemas.microsoft.com/office/word/2010/wordprocessingInk" xmlns:wne="http://schemas.microsoft.com/office/word/2006/wordml" xmlns:wps="http://schemas.microsoft.com/office/word/2010/wordprocessingShape" mc:Ignorable="w14 w15 w16se w16cid wp14">
   <w:abstractNum w:abstractNumId="0" w15:restartNumberingAfterBreak="0">
     <w:nsid w:val="060E65BF"/>
     <w:multiLevelType w:val="hybridMultilevel"/>
@@ -5889,7 +5916,7 @@
 </file>
 
 <file path=word/styles.xml><?xml version="1.0" encoding="utf-8"?>
-<w:styles xmlns:mc="http://schemas.openxmlformats.org/markup-compatibility/2006" xmlns:r="http://schemas.openxmlformats.org/officeDocument/2006/relationships" xmlns:w="http://schemas.openxmlformats.org/wordprocessingml/2006/main" xmlns:w14="http://schemas.microsoft.com/office/word/2010/wordml" xmlns:w15="http://schemas.microsoft.com/office/word/2012/wordml" xmlns:w16se="http://schemas.microsoft.com/office/word/2015/wordml/symex" mc:Ignorable="w14 w15 w16se">
+<w:styles xmlns:mc="http://schemas.openxmlformats.org/markup-compatibility/2006" xmlns:r="http://schemas.openxmlformats.org/officeDocument/2006/relationships" xmlns:w="http://schemas.openxmlformats.org/wordprocessingml/2006/main" xmlns:w14="http://schemas.microsoft.com/office/word/2010/wordml" xmlns:w15="http://schemas.microsoft.com/office/word/2012/wordml" xmlns:w16cid="http://schemas.microsoft.com/office/word/2016/wordml/cid" xmlns:w16se="http://schemas.microsoft.com/office/word/2015/wordml/symex" mc:Ignorable="w14 w15 w16se w16cid">
   <w:docDefaults>
     <w:rPrDefault>
       <w:rPr>
@@ -5905,7 +5932,7 @@
       </w:pPr>
     </w:pPrDefault>
   </w:docDefaults>
-  <w:latentStyles w:defLockedState="0" w:defUIPriority="99" w:defSemiHidden="0" w:defUnhideWhenUsed="0" w:defQFormat="0" w:count="371">
+  <w:latentStyles w:defLockedState="0" w:defUIPriority="99" w:defSemiHidden="0" w:defUnhideWhenUsed="0" w:defQFormat="0" w:count="375">
     <w:lsdException w:name="Normal" w:uiPriority="0" w:qFormat="1"/>
     <w:lsdException w:name="heading 1" w:uiPriority="9" w:qFormat="1"/>
     <w:lsdException w:name="heading 2" w:semiHidden="1" w:uiPriority="9" w:unhideWhenUsed="1" w:qFormat="1"/>
@@ -6277,6 +6304,10 @@
     <w:lsdException w:name="List Table 5 Dark Accent 6" w:uiPriority="50"/>
     <w:lsdException w:name="List Table 6 Colorful Accent 6" w:uiPriority="51"/>
     <w:lsdException w:name="List Table 7 Colorful Accent 6" w:uiPriority="52"/>
+    <w:lsdException w:name="Mention" w:semiHidden="1" w:unhideWhenUsed="1"/>
+    <w:lsdException w:name="Smart Hyperlink" w:semiHidden="1" w:unhideWhenUsed="1"/>
+    <w:lsdException w:name="Hashtag" w:semiHidden="1" w:unhideWhenUsed="1"/>
+    <w:lsdException w:name="Unresolved Mention" w:semiHidden="1" w:unhideWhenUsed="1"/>
   </w:latentStyles>
   <w:style w:type="paragraph" w:default="1" w:styleId="Normal">
     <w:name w:val="Normal"/>
@@ -6886,6 +6917,36 @@
       <w:u w:val="single"/>
     </w:rPr>
   </w:style>
+  <w:style w:type="paragraph" w:styleId="BalloonText">
+    <w:name w:val="Balloon Text"/>
+    <w:basedOn w:val="Normal"/>
+    <w:link w:val="BalloonTextChar"/>
+    <w:uiPriority w:val="99"/>
+    <w:semiHidden/>
+    <w:unhideWhenUsed/>
+    <w:rsid w:val="00E22E53"/>
+    <w:pPr>
+      <w:spacing w:line="240" w:lineRule="auto"/>
+    </w:pPr>
+    <w:rPr>
+      <w:rFonts w:ascii="Segoe UI" w:hAnsi="Segoe UI" w:cs="Segoe UI"/>
+      <w:sz w:val="18"/>
+      <w:szCs w:val="18"/>
+    </w:rPr>
+  </w:style>
+  <w:style w:type="character" w:customStyle="1" w:styleId="BalloonTextChar">
+    <w:name w:val="Balloon Text Char"/>
+    <w:basedOn w:val="DefaultParagraphFont"/>
+    <w:link w:val="BalloonText"/>
+    <w:uiPriority w:val="99"/>
+    <w:semiHidden/>
+    <w:rsid w:val="00E22E53"/>
+    <w:rPr>
+      <w:rFonts w:ascii="Segoe UI" w:hAnsi="Segoe UI" w:cs="Segoe UI"/>
+      <w:sz w:val="18"/>
+      <w:szCs w:val="18"/>
+    </w:rPr>
+  </w:style>
 </w:styles>
 </file>
 
@@ -7155,7 +7216,7 @@
 </file>
 
 <file path=customXml/itemProps1.xml><?xml version="1.0" encoding="utf-8"?>
-<ds:datastoreItem xmlns:ds="http://schemas.openxmlformats.org/officeDocument/2006/customXml" ds:itemID="{25CC1556-56F9-40BE-BEB3-2B0B41065252}">
+<ds:datastoreItem xmlns:ds="http://schemas.openxmlformats.org/officeDocument/2006/customXml" ds:itemID="{74F39734-7F44-47DE-9AA1-461F1C923E13}">
   <ds:schemaRefs>
     <ds:schemaRef ds:uri="http://schemas.openxmlformats.org/officeDocument/2006/bibliography"/>
   </ds:schemaRefs>

</xml_diff>